<commit_message>
char6 &&cahr 7 demo complete
</commit_message>
<xml_diff>
--- a/content.docx
+++ b/content.docx
@@ -6,7 +6,6 @@
       <w:pPr>
         <w:pStyle w:val="1"/>
         <w:spacing w:before="0" w:after="0" w:line="360" w:lineRule="auto"/>
-        <w:jc w:val="left"/>
         <w:rPr>
           <w:rFonts w:ascii="黑体" w:eastAsia="黑体"/>
           <w:b w:val="0"/>
@@ -14,6 +13,8 @@
           <w:szCs w:val="28"/>
         </w:rPr>
       </w:pPr>
+      <w:bookmarkStart w:id="0" w:name="OLE_LINK9"/>
+      <w:bookmarkStart w:id="1" w:name="OLE_LINK10"/>
       <w:r>
         <w:rPr>
           <w:rFonts w:ascii="黑体" w:eastAsia="黑体"/>
@@ -37,7 +38,6 @@
       <w:pPr>
         <w:pStyle w:val="2"/>
         <w:spacing w:before="0" w:after="0" w:line="360" w:lineRule="auto"/>
-        <w:jc w:val="left"/>
         <w:rPr>
           <w:rFonts w:ascii="黑体" w:hAnsi="宋体"/>
           <w:b w:val="0"/>
@@ -73,38 +73,23 @@
         <w:t>时代背景:网购盛行，电子商务发展迅猛</w:t>
       </w:r>
     </w:p>
+    <w:bookmarkEnd w:id="0"/>
+    <w:bookmarkEnd w:id="1"/>
     <w:p>
       <w:pPr>
         <w:spacing w:line="360" w:lineRule="auto"/>
         <w:ind w:firstLineChars="200" w:firstLine="480"/>
-        <w:rPr>
-          <w:rFonts w:ascii="宋体" w:eastAsia="宋体" w:hAnsi="宋体"/>
-          <w:sz w:val="24"/>
-          <w:szCs w:val="24"/>
-        </w:rPr>
-      </w:pPr>
-      <w:r>
-        <w:rPr>
-          <w:rFonts w:ascii="宋体" w:eastAsia="宋体" w:hAnsi="宋体"/>
-          <w:sz w:val="24"/>
-          <w:szCs w:val="24"/>
-        </w:rPr>
+      </w:pPr>
+      <w:r>
         <w:t>1990年代以来，随着全球化和信息化进程的加 快，电子商务作为一种新型的消费模式在中国快速 发展，并对城市居民的日常消费和社会生活产生了 重要影响 。根据中国电子商务研究中心的最新 统计报告，2014年中国网络购物交易规模达到2.8 万亿元，同比增长47.4%，占社会消费品零售总额的 10.6%；同时，网络购物用户规模达到3.6亿人，占所 有网民的55.7%。2015年国务院发布《关于大力发 展电子商务加快培育经济新动力的意见》，肯定了 近年我国电子商务的发展成绩，指出电子商务在创 造消费需求、引发投资、开辟就业渠道、提供创新空 间等方面发挥重要作用，并积极推动农业、工业及 服务业行业电子商务的发展。电子商务作为信息 社会的重要消费方式，正在迅速成长，并深刻地影 响着人类生活的方方面面</w:t>
       </w:r>
       <w:r>
         <w:rPr>
-          <w:rFonts w:ascii="宋体" w:eastAsia="宋体" w:hAnsi="宋体" w:hint="eastAsia"/>
-          <w:sz w:val="24"/>
-          <w:szCs w:val="24"/>
+          <w:rFonts w:hint="eastAsia"/>
         </w:rPr>
         <w:t>。</w:t>
       </w:r>
       <w:r>
-        <w:rPr>
-          <w:rFonts w:ascii="宋体" w:eastAsia="宋体" w:hAnsi="宋体"/>
-          <w:sz w:val="24"/>
-          <w:szCs w:val="24"/>
-        </w:rPr>
         <w:t xml:space="preserve"> </w:t>
       </w:r>
     </w:p>
@@ -114,9 +99,7 @@
         <w:ind w:firstLineChars="200" w:firstLine="480"/>
         <w:outlineLvl w:val="4"/>
         <w:rPr>
-          <w:rFonts w:ascii="宋体" w:hAnsi="宋体"/>
           <w:color w:val="000000"/>
-          <w:sz w:val="24"/>
         </w:rPr>
       </w:pPr>
     </w:p>
@@ -124,7 +107,6 @@
       <w:pPr>
         <w:pStyle w:val="2"/>
         <w:spacing w:before="0" w:after="0" w:line="360" w:lineRule="auto"/>
-        <w:jc w:val="left"/>
         <w:rPr>
           <w:rFonts w:ascii="黑体" w:hAnsi="宋体"/>
           <w:b w:val="0"/>
@@ -228,17 +210,12 @@
       <w:pPr>
         <w:spacing w:line="360" w:lineRule="auto"/>
         <w:ind w:firstLineChars="200" w:firstLine="480"/>
-        <w:rPr>
-          <w:rFonts w:ascii="宋体" w:hAnsi="宋体"/>
-          <w:sz w:val="24"/>
-        </w:rPr>
       </w:pPr>
     </w:p>
     <w:p>
       <w:pPr>
         <w:pStyle w:val="2"/>
         <w:spacing w:before="0" w:after="0" w:line="360" w:lineRule="auto"/>
-        <w:jc w:val="left"/>
         <w:rPr>
           <w:rFonts w:ascii="黑体" w:hAnsi="宋体"/>
           <w:b w:val="0"/>
@@ -436,7 +413,6 @@
       <w:pPr>
         <w:pStyle w:val="2"/>
         <w:spacing w:before="0" w:after="0" w:line="360" w:lineRule="auto"/>
-        <w:jc w:val="left"/>
         <w:rPr>
           <w:rFonts w:ascii="黑体" w:hAnsi="宋体"/>
           <w:b w:val="0"/>
@@ -510,18 +486,8 @@
       <w:pPr>
         <w:spacing w:line="360" w:lineRule="auto"/>
         <w:ind w:firstLineChars="200" w:firstLine="480"/>
-        <w:rPr>
-          <w:rFonts w:ascii="宋体" w:eastAsia="宋体" w:hAnsi="宋体"/>
-          <w:sz w:val="24"/>
-          <w:szCs w:val="24"/>
-        </w:rPr>
-      </w:pPr>
-      <w:r>
-        <w:rPr>
-          <w:rFonts w:ascii="宋体" w:eastAsia="宋体" w:hAnsi="宋体"/>
-          <w:sz w:val="24"/>
-          <w:szCs w:val="24"/>
-        </w:rPr>
+      </w:pPr>
+      <w:r>
         <w:t>淘宝商家利用单号来刷单刷信誉的需求催生了 快递单信息的买卖，一些企业购买用户信息来电话 营销、精准营销，另外一些不法分子购买快递单信 息进行冒领、诈骗、入室抢劫、敲诈勒索等违法犯 罪活动。 一条快递单信息的流转需要经过多个环节，每 一个环节均存在用户个人信息泄露的风险，快递公 司监管存在漏洞，个别快递内部员工为谋取个人利 益，将快递单上用户的个人信息明码标价公开售卖， 圆通、韵达等快递公司都发生过内部员工将快递信 息进行售卖的事件，一些黑客攻入快递公司的系统， 盗取快递单上的个人信息进行违法活动。 快递行业成为个人信息被泄露的重灾区，据权 威机构统计，我国超过七成的网友个人信息被泄露， 快递渠道是主要原因之一。快递个人信息买卖已成 为黑色产业链，通过快递泄露个人信息比通过电信、 网络等其他渠道泄露危害更大，因为快递单收件人、 寄件人的姓名、身份、地址、购买的物品一一对应， 信息真实性更高，一旦被泄露，则使快递用户处于 非常危险的境地</w:t>
       </w:r>
     </w:p>
@@ -529,11 +495,6 @@
       <w:pPr>
         <w:spacing w:line="360" w:lineRule="auto"/>
         <w:ind w:firstLineChars="200" w:firstLine="480"/>
-        <w:rPr>
-          <w:rFonts w:ascii="宋体" w:eastAsia="宋体" w:hAnsi="宋体"/>
-          <w:sz w:val="24"/>
-          <w:szCs w:val="24"/>
-        </w:rPr>
       </w:pPr>
     </w:p>
     <w:p/>
@@ -541,7 +502,6 @@
       <w:pPr>
         <w:pStyle w:val="2"/>
         <w:spacing w:before="0" w:after="0" w:line="360" w:lineRule="auto"/>
-        <w:jc w:val="left"/>
         <w:rPr>
           <w:rFonts w:ascii="黑体" w:hAnsi="宋体"/>
           <w:b w:val="0"/>
@@ -613,25 +573,13 @@
       <w:pPr>
         <w:spacing w:line="360" w:lineRule="auto"/>
         <w:ind w:firstLineChars="200" w:firstLine="480"/>
-        <w:rPr>
-          <w:rFonts w:ascii="宋体" w:eastAsia="宋体" w:hAnsi="宋体"/>
-          <w:sz w:val="24"/>
-          <w:szCs w:val="24"/>
-        </w:rPr>
-      </w:pPr>
-      <w:r>
-        <w:rPr>
-          <w:rFonts w:ascii="宋体" w:eastAsia="宋体" w:hAnsi="宋体"/>
-          <w:sz w:val="24"/>
-          <w:szCs w:val="24"/>
-        </w:rPr>
+      </w:pPr>
+      <w:r>
         <w:t>公权力来源于私权利，权利是权力的基础，卢 梭认为个人将自己所有的自然权利都让渡出来组成 社会共同体，公权力行使的最终目的是为了保障私 权利，假若公权力不能有效行使，私权利也会受到 损害。国家在行使公权力时，为了公共利益有时会 对私权利进行一定程度的限制，这种限制是有必要</w:t>
       </w:r>
       <w:r>
         <w:rPr>
-          <w:rFonts w:ascii="宋体" w:eastAsia="宋体" w:hAnsi="宋体" w:hint="eastAsia"/>
-          <w:sz w:val="24"/>
-          <w:szCs w:val="24"/>
+          <w:rFonts w:hint="eastAsia"/>
         </w:rPr>
         <w:t>的。公权私权平衡之下，基于安卓平台的二维码快递信息保护系统应运而生。</w:t>
       </w:r>
@@ -641,7 +589,6 @@
       <w:pPr>
         <w:pStyle w:val="1"/>
         <w:spacing w:before="0" w:after="0" w:line="360" w:lineRule="auto"/>
-        <w:jc w:val="left"/>
         <w:rPr>
           <w:rFonts w:ascii="黑体" w:eastAsia="黑体"/>
           <w:b w:val="0"/>
@@ -649,8 +596,8 @@
           <w:szCs w:val="28"/>
         </w:rPr>
       </w:pPr>
-      <w:bookmarkStart w:id="0" w:name="_Toc355253815"/>
-      <w:bookmarkStart w:id="1" w:name="_Toc355622031"/>
+      <w:bookmarkStart w:id="2" w:name="_Toc355253815"/>
+      <w:bookmarkStart w:id="3" w:name="_Toc355622031"/>
       <w:r>
         <w:rPr>
           <w:rFonts w:ascii="黑体" w:eastAsia="黑体" w:hint="eastAsia"/>
@@ -669,8 +616,8 @@
         </w:rPr>
         <w:t xml:space="preserve"> </w:t>
       </w:r>
-      <w:bookmarkEnd w:id="0"/>
-      <w:bookmarkEnd w:id="1"/>
+      <w:bookmarkEnd w:id="2"/>
+      <w:bookmarkEnd w:id="3"/>
       <w:r>
         <w:rPr>
           <w:rFonts w:ascii="黑体" w:eastAsia="黑体" w:hint="eastAsia"/>
@@ -685,7 +632,6 @@
       <w:pPr>
         <w:pStyle w:val="2"/>
         <w:spacing w:before="0" w:after="0" w:line="360" w:lineRule="auto"/>
-        <w:jc w:val="left"/>
         <w:rPr>
           <w:rFonts w:ascii="黑体" w:hAnsi="宋体"/>
           <w:b w:val="0"/>
@@ -693,9 +639,9 @@
           <w:szCs w:val="24"/>
         </w:rPr>
       </w:pPr>
-      <w:bookmarkStart w:id="2" w:name="_Toc161628866"/>
-      <w:bookmarkStart w:id="3" w:name="_Toc355253816"/>
-      <w:bookmarkStart w:id="4" w:name="_Toc355622032"/>
+      <w:bookmarkStart w:id="4" w:name="_Toc161628866"/>
+      <w:bookmarkStart w:id="5" w:name="_Toc355253816"/>
+      <w:bookmarkStart w:id="6" w:name="_Toc355622032"/>
       <w:r>
         <w:rPr>
           <w:rFonts w:ascii="黑体" w:hAnsi="宋体" w:hint="eastAsia"/>
@@ -732,9 +678,9 @@
         </w:rPr>
         <w:t>设备</w:t>
       </w:r>
-      <w:bookmarkEnd w:id="2"/>
-      <w:bookmarkEnd w:id="3"/>
       <w:bookmarkEnd w:id="4"/>
+      <w:bookmarkEnd w:id="5"/>
+      <w:bookmarkEnd w:id="6"/>
     </w:p>
     <w:p>
       <w:pPr>
@@ -742,105 +688,60 @@
         <w:ind w:firstLineChars="200" w:firstLine="480"/>
         <w:outlineLvl w:val="4"/>
         <w:rPr>
-          <w:rFonts w:ascii="宋体" w:hAnsi="宋体"/>
           <w:color w:val="000000"/>
-          <w:sz w:val="24"/>
-        </w:rPr>
-      </w:pPr>
-      <w:r>
-        <w:rPr>
-          <w:rFonts w:ascii="宋体" w:hAnsi="宋体" w:hint="eastAsia"/>
+        </w:rPr>
+      </w:pPr>
+      <w:r>
+        <w:rPr>
+          <w:rFonts w:hint="eastAsia"/>
           <w:color w:val="000000"/>
-          <w:sz w:val="24"/>
-        </w:rPr>
-        <w:t>64</w:t>
-      </w:r>
-      <w:r>
-        <w:rPr>
-          <w:rFonts w:ascii="宋体" w:hAnsi="宋体" w:hint="eastAsia"/>
+        </w:rPr>
+        <w:t>64位Window</w:t>
+      </w:r>
+      <w:r>
+        <w:rPr>
           <w:color w:val="000000"/>
-          <w:sz w:val="24"/>
-        </w:rPr>
-        <w:t>位</w:t>
-      </w:r>
-      <w:r>
-        <w:rPr>
-          <w:rFonts w:ascii="宋体" w:hAnsi="宋体" w:hint="eastAsia"/>
+        </w:rPr>
+        <w:t xml:space="preserve">s10 </w:t>
+      </w:r>
+      <w:r>
+        <w:rPr>
+          <w:rFonts w:hint="eastAsia"/>
           <w:color w:val="000000"/>
-          <w:sz w:val="24"/>
-        </w:rPr>
-        <w:t>Window</w:t>
-      </w:r>
-      <w:r>
-        <w:rPr>
-          <w:rFonts w:ascii="宋体" w:hAnsi="宋体"/>
+        </w:rPr>
+        <w:t>操作系统的开发计算机一台;Android 8.0.0</w:t>
+      </w:r>
+      <w:r>
+        <w:rPr>
           <w:color w:val="000000"/>
-          <w:sz w:val="24"/>
-        </w:rPr>
-        <w:t xml:space="preserve">s10 </w:t>
-      </w:r>
-      <w:r>
-        <w:rPr>
-          <w:rFonts w:ascii="宋体" w:hAnsi="宋体" w:hint="eastAsia"/>
+        </w:rPr>
+        <w:t xml:space="preserve"> </w:t>
+      </w:r>
+      <w:r>
+        <w:rPr>
+          <w:rFonts w:hint="eastAsia"/>
           <w:color w:val="000000"/>
-          <w:sz w:val="24"/>
-        </w:rPr>
-        <w:t>操作系统的开发计算机一台</w:t>
-      </w:r>
-      <w:r>
-        <w:rPr>
-          <w:rFonts w:ascii="宋体" w:hAnsi="宋体" w:hint="eastAsia"/>
+        </w:rPr>
+        <w:t>测试手机一部</w:t>
+      </w:r>
+      <w:r>
+        <w:rPr>
           <w:color w:val="000000"/>
-          <w:sz w:val="24"/>
-        </w:rPr>
-        <w:t>;Android 8.0.0</w:t>
-      </w:r>
-      <w:r>
-        <w:rPr>
-          <w:rFonts w:ascii="宋体" w:hAnsi="宋体"/>
+        </w:rPr>
+        <w:t>;</w:t>
+      </w:r>
+      <w:r>
+        <w:rPr>
+          <w:rFonts w:hint="eastAsia"/>
           <w:color w:val="000000"/>
-          <w:sz w:val="24"/>
-        </w:rPr>
-        <w:t xml:space="preserve"> </w:t>
-      </w:r>
-      <w:r>
-        <w:rPr>
-          <w:rFonts w:ascii="宋体" w:hAnsi="宋体" w:hint="eastAsia"/>
-          <w:color w:val="000000"/>
-          <w:sz w:val="24"/>
-        </w:rPr>
-        <w:t>测试手机一部</w:t>
-      </w:r>
-      <w:r>
-        <w:rPr>
-          <w:rFonts w:ascii="宋体" w:hAnsi="宋体"/>
-          <w:color w:val="000000"/>
-          <w:sz w:val="24"/>
-        </w:rPr>
-        <w:t>;</w:t>
-      </w:r>
-      <w:r>
-        <w:rPr>
-          <w:rFonts w:ascii="宋体" w:hAnsi="宋体" w:hint="eastAsia"/>
-          <w:color w:val="000000"/>
-          <w:sz w:val="24"/>
-        </w:rPr>
-        <w:t>USB 3.0</w:t>
-      </w:r>
-      <w:r>
-        <w:rPr>
-          <w:rFonts w:ascii="宋体" w:hAnsi="宋体" w:hint="eastAsia"/>
-          <w:color w:val="000000"/>
-          <w:sz w:val="24"/>
-        </w:rPr>
-        <w:t>调试线一根。</w:t>
+        </w:rPr>
+        <w:t>USB 3.0调试线一根。</w:t>
       </w:r>
     </w:p>
     <w:p>
       <w:pPr>
         <w:pStyle w:val="2"/>
         <w:spacing w:before="0" w:after="0" w:line="360" w:lineRule="auto"/>
-        <w:jc w:val="left"/>
         <w:rPr>
           <w:rFonts w:ascii="黑体" w:hAnsi="宋体"/>
           <w:b w:val="0"/>
@@ -849,8 +750,8 @@
           <w:szCs w:val="24"/>
         </w:rPr>
       </w:pPr>
-      <w:bookmarkStart w:id="5" w:name="_Toc355253817"/>
-      <w:bookmarkStart w:id="6" w:name="_Toc355622033"/>
+      <w:bookmarkStart w:id="7" w:name="_Toc355253817"/>
+      <w:bookmarkStart w:id="8" w:name="_Toc355622033"/>
       <w:r>
         <w:rPr>
           <w:rFonts w:ascii="黑体" w:hAnsi="宋体" w:hint="eastAsia"/>
@@ -870,138 +771,92 @@
           <w:szCs w:val="24"/>
         </w:rPr>
         <w:t xml:space="preserve">.2 </w:t>
-      </w:r>
-      <w:bookmarkEnd w:id="5"/>
-      <w:bookmarkEnd w:id="6"/>
-      <w:r>
-        <w:rPr>
-          <w:rFonts w:ascii="黑体" w:hAnsi="宋体" w:hint="eastAsia"/>
-          <w:b w:val="0"/>
-          <w:noProof/>
-          <w:sz w:val="24"/>
-          <w:szCs w:val="24"/>
-        </w:rPr>
-        <w:t>软件环境</w:t>
-      </w:r>
-    </w:p>
-    <w:p>
-      <w:pPr>
-        <w:spacing w:line="360" w:lineRule="auto"/>
-        <w:ind w:firstLineChars="200" w:firstLine="480"/>
-        <w:rPr>
-          <w:rFonts w:ascii="宋体" w:hAnsi="宋体"/>
-          <w:sz w:val="24"/>
-        </w:rPr>
-      </w:pPr>
-      <w:r>
-        <w:rPr>
-          <w:rFonts w:ascii="宋体" w:hAnsi="宋体" w:hint="eastAsia"/>
-          <w:sz w:val="24"/>
-        </w:rPr>
-        <w:t>开发</w:t>
-      </w:r>
-      <w:r>
-        <w:rPr>
-          <w:rFonts w:ascii="宋体" w:hAnsi="宋体" w:hint="eastAsia"/>
-          <w:sz w:val="24"/>
-        </w:rPr>
-        <w:t>IDE</w:t>
-      </w:r>
-      <w:r>
-        <w:rPr>
-          <w:rFonts w:ascii="宋体" w:hAnsi="宋体"/>
-          <w:sz w:val="24"/>
-        </w:rPr>
-        <w:t>:PHP</w:t>
-      </w:r>
-      <w:r>
-        <w:rPr>
-          <w:rFonts w:ascii="宋体" w:hAnsi="宋体" w:hint="eastAsia"/>
-          <w:sz w:val="24"/>
-        </w:rPr>
-        <w:t>Storm,AndroidStu</w:t>
-      </w:r>
-      <w:r>
-        <w:rPr>
-          <w:rFonts w:ascii="宋体" w:hAnsi="宋体" w:hint="eastAsia"/>
-          <w:sz w:val="24"/>
-        </w:rPr>
-        <w:t>dio</w:t>
-      </w:r>
-      <w:r>
-        <w:rPr>
-          <w:rFonts w:ascii="宋体" w:hAnsi="宋体"/>
-          <w:sz w:val="24"/>
-        </w:rPr>
-        <w:t xml:space="preserve">; </w:t>
-      </w:r>
-      <w:r>
-        <w:rPr>
-          <w:rFonts w:ascii="宋体" w:hAnsi="宋体" w:hint="eastAsia"/>
-          <w:sz w:val="24"/>
-        </w:rPr>
-        <w:t>基础环境</w:t>
-      </w:r>
-      <w:r>
-        <w:rPr>
-          <w:rFonts w:ascii="宋体" w:hAnsi="宋体" w:hint="eastAsia"/>
-          <w:sz w:val="24"/>
-        </w:rPr>
-        <w:t>:</w:t>
-      </w:r>
-      <w:r>
-        <w:rPr>
-          <w:rFonts w:ascii="宋体" w:hAnsi="宋体"/>
-          <w:sz w:val="24"/>
-        </w:rPr>
-        <w:t xml:space="preserve">PHP </w:t>
-      </w:r>
-      <w:r>
-        <w:rPr>
-          <w:rFonts w:ascii="宋体" w:hAnsi="宋体" w:hint="eastAsia"/>
-          <w:sz w:val="24"/>
-        </w:rPr>
-        <w:t>7.0.12</w:t>
-      </w:r>
-      <w:r>
-        <w:rPr>
-          <w:rFonts w:ascii="宋体" w:hAnsi="宋体"/>
-          <w:sz w:val="24"/>
-        </w:rPr>
-        <w:t xml:space="preserve"> –</w:t>
-      </w:r>
-      <w:r>
-        <w:rPr>
-          <w:rFonts w:ascii="宋体" w:hAnsi="宋体" w:hint="eastAsia"/>
-          <w:sz w:val="24"/>
-        </w:rPr>
-        <w:t>nts</w:t>
-      </w:r>
-      <w:r>
-        <w:rPr>
-          <w:rFonts w:ascii="宋体" w:hAnsi="宋体"/>
-          <w:sz w:val="24"/>
-        </w:rPr>
-        <w:t>, Apache/2.4.23 (Win32) , mysql  Ver 14.14 Distrib 5.5.53</w:t>
-      </w:r>
-      <w:bookmarkStart w:id="7" w:name="_Toc355253818"/>
-      <w:bookmarkStart w:id="8" w:name="_Toc355254219"/>
-      <w:r>
-        <w:rPr>
-          <w:rFonts w:ascii="黑体" w:eastAsia="黑体" w:hAnsi="宋体"/>
-          <w:b/>
-          <w:sz w:val="24"/>
-        </w:rPr>
-        <w:t xml:space="preserve"> </w:t>
       </w:r>
       <w:bookmarkEnd w:id="7"/>
       <w:bookmarkEnd w:id="8"/>
+      <w:r>
+        <w:rPr>
+          <w:rFonts w:ascii="黑体" w:hAnsi="宋体" w:hint="eastAsia"/>
+          <w:b w:val="0"/>
+          <w:noProof/>
+          <w:sz w:val="24"/>
+          <w:szCs w:val="24"/>
+        </w:rPr>
+        <w:t>软件环境</w:t>
+      </w:r>
+    </w:p>
+    <w:p>
+      <w:pPr>
+        <w:spacing w:line="360" w:lineRule="auto"/>
+        <w:ind w:firstLineChars="200" w:firstLine="480"/>
+      </w:pPr>
+      <w:r>
+        <w:rPr>
+          <w:rFonts w:hint="eastAsia"/>
+        </w:rPr>
+        <w:t>开发IDE</w:t>
+      </w:r>
+      <w:r>
+        <w:t>:PHP</w:t>
+      </w:r>
+      <w:r>
+        <w:rPr>
+          <w:rFonts w:hint="eastAsia"/>
+        </w:rPr>
+        <w:t>Storm,AndroidStu</w:t>
+      </w:r>
+      <w:r>
+        <w:rPr>
+          <w:rFonts w:hint="eastAsia"/>
+        </w:rPr>
+        <w:t>dio</w:t>
+      </w:r>
+      <w:r>
+        <w:t xml:space="preserve">; </w:t>
+      </w:r>
+      <w:r>
+        <w:rPr>
+          <w:rFonts w:hint="eastAsia"/>
+        </w:rPr>
+        <w:t>基础环境:</w:t>
+      </w:r>
+      <w:r>
+        <w:t xml:space="preserve">PHP </w:t>
+      </w:r>
+      <w:r>
+        <w:rPr>
+          <w:rFonts w:hint="eastAsia"/>
+        </w:rPr>
+        <w:t>7.0.12</w:t>
+      </w:r>
+      <w:r>
+        <w:t xml:space="preserve"> –</w:t>
+      </w:r>
+      <w:r>
+        <w:rPr>
+          <w:rFonts w:hint="eastAsia"/>
+        </w:rPr>
+        <w:t>nts</w:t>
+      </w:r>
+      <w:r>
+        <w:t>, Apache/2.4.23 (Win32) , mysql  Ver 14.14 Distrib 5.5.53</w:t>
+      </w:r>
+      <w:bookmarkStart w:id="9" w:name="_Toc355253818"/>
+      <w:bookmarkStart w:id="10" w:name="_Toc355254219"/>
+      <w:r>
+        <w:rPr>
+          <w:rFonts w:ascii="黑体" w:eastAsia="黑体"/>
+          <w:b/>
+        </w:rPr>
+        <w:t xml:space="preserve"> </w:t>
+      </w:r>
+      <w:bookmarkEnd w:id="9"/>
+      <w:bookmarkEnd w:id="10"/>
     </w:p>
     <w:p>
       <w:pPr>
         <w:pStyle w:val="2"/>
         <w:spacing w:before="0" w:after="0" w:line="360" w:lineRule="auto"/>
-        <w:jc w:val="left"/>
         <w:rPr>
           <w:rFonts w:ascii="黑体" w:hAnsi="宋体"/>
           <w:b w:val="0"/>
@@ -1010,8 +865,8 @@
           <w:szCs w:val="24"/>
         </w:rPr>
       </w:pPr>
-      <w:bookmarkStart w:id="9" w:name="_Toc355253823"/>
-      <w:bookmarkStart w:id="10" w:name="_Toc355622034"/>
+      <w:bookmarkStart w:id="11" w:name="_Toc355253823"/>
+      <w:bookmarkStart w:id="12" w:name="_Toc355622034"/>
       <w:r>
         <w:rPr>
           <w:rFonts w:ascii="黑体" w:hAnsi="宋体" w:hint="eastAsia"/>
@@ -1052,265 +907,103 @@
         </w:rPr>
         <w:t>方法</w:t>
       </w:r>
-      <w:bookmarkEnd w:id="9"/>
-      <w:bookmarkEnd w:id="10"/>
+      <w:bookmarkEnd w:id="11"/>
+      <w:bookmarkEnd w:id="12"/>
     </w:p>
     <w:p>
       <w:pPr>
         <w:spacing w:line="360" w:lineRule="auto"/>
         <w:ind w:firstLineChars="200" w:firstLine="480"/>
-        <w:rPr>
-          <w:rFonts w:ascii="宋体" w:hAnsi="宋体"/>
-          <w:sz w:val="24"/>
-        </w:rPr>
-      </w:pPr>
-      <w:r>
-        <w:rPr>
-          <w:rFonts w:ascii="宋体" w:hAnsi="宋体" w:hint="eastAsia"/>
-          <w:sz w:val="24"/>
+      </w:pPr>
+      <w:r>
+        <w:rPr>
+          <w:rFonts w:hint="eastAsia"/>
         </w:rPr>
         <w:t>使用</w:t>
       </w:r>
       <w:r>
-        <w:rPr>
-          <w:rFonts w:ascii="宋体" w:hAnsi="宋体"/>
-          <w:sz w:val="24"/>
-        </w:rPr>
         <w:t>PHPStorm</w:t>
       </w:r>
       <w:r>
         <w:rPr>
-          <w:rFonts w:ascii="宋体" w:hAnsi="宋体" w:hint="eastAsia"/>
-          <w:sz w:val="24"/>
-        </w:rPr>
-        <w:t>在装有支撑环境的开发机开发基于</w:t>
-      </w:r>
-      <w:r>
-        <w:rPr>
-          <w:rFonts w:ascii="宋体" w:hAnsi="宋体" w:hint="eastAsia"/>
-          <w:sz w:val="24"/>
-        </w:rPr>
-        <w:t>Android</w:t>
-      </w:r>
-      <w:r>
-        <w:rPr>
-          <w:rFonts w:ascii="宋体" w:hAnsi="宋体" w:hint="eastAsia"/>
-          <w:sz w:val="24"/>
-        </w:rPr>
-        <w:t>平台的二维码快递信息保护系统的录入</w:t>
-      </w:r>
-      <w:r>
-        <w:rPr>
-          <w:rFonts w:ascii="宋体" w:hAnsi="宋体"/>
-          <w:sz w:val="24"/>
-        </w:rPr>
+          <w:rFonts w:hint="eastAsia"/>
+        </w:rPr>
+        <w:t>在装有支撑环境的开发机开发基于Android平台的二维码快递信息保护系统的录入</w:t>
+      </w:r>
+      <w:r>
         <w:t xml:space="preserve">Server </w:t>
       </w:r>
       <w:r>
         <w:rPr>
-          <w:rFonts w:ascii="宋体" w:hAnsi="宋体" w:hint="eastAsia"/>
-          <w:sz w:val="24"/>
-        </w:rPr>
-        <w:t>，绑定服务至</w:t>
-      </w:r>
-      <w:r>
-        <w:rPr>
-          <w:rFonts w:ascii="宋体" w:hAnsi="宋体" w:hint="eastAsia"/>
-          <w:sz w:val="24"/>
-        </w:rPr>
-        <w:t>Server</w:t>
-      </w:r>
-      <w:r>
-        <w:rPr>
-          <w:rFonts w:ascii="宋体" w:hAnsi="宋体"/>
-          <w:sz w:val="24"/>
-        </w:rPr>
+          <w:rFonts w:hint="eastAsia"/>
+        </w:rPr>
+        <w:t>，绑定服务至Server</w:t>
+      </w:r>
+      <w:r>
         <w:t>Ip</w:t>
       </w:r>
       <w:r>
-        <w:rPr>
-          <w:rFonts w:ascii="宋体" w:hAnsi="宋体"/>
-          <w:sz w:val="24"/>
-        </w:rPr>
         <w:t>-</w:t>
       </w:r>
       <w:r>
         <w:rPr>
-          <w:rFonts w:ascii="宋体" w:hAnsi="宋体" w:hint="eastAsia"/>
-          <w:sz w:val="24"/>
+          <w:rFonts w:hint="eastAsia"/>
         </w:rPr>
         <w:t>Port</w:t>
       </w:r>
       <w:r>
-        <w:rPr>
-          <w:rFonts w:ascii="宋体" w:hAnsi="宋体"/>
-          <w:sz w:val="24"/>
-        </w:rPr>
         <w:t xml:space="preserve"> 80</w:t>
       </w:r>
       <w:r>
         <w:rPr>
-          <w:rFonts w:ascii="宋体" w:hAnsi="宋体" w:hint="eastAsia"/>
-          <w:sz w:val="24"/>
-        </w:rPr>
-        <w:t>并启动</w:t>
-      </w:r>
-      <w:r>
-        <w:rPr>
-          <w:rFonts w:ascii="宋体" w:hAnsi="宋体" w:hint="eastAsia"/>
-          <w:sz w:val="24"/>
-        </w:rPr>
-        <w:t>Http</w:t>
-      </w:r>
-      <w:r>
-        <w:rPr>
-          <w:rFonts w:ascii="宋体" w:hAnsi="宋体" w:hint="eastAsia"/>
-          <w:sz w:val="24"/>
-        </w:rPr>
-        <w:t>服务</w:t>
-      </w:r>
-      <w:r>
-        <w:rPr>
-          <w:rFonts w:ascii="宋体" w:hAnsi="宋体" w:hint="eastAsia"/>
-          <w:sz w:val="24"/>
-        </w:rPr>
-        <w:t>,</w:t>
-      </w:r>
-      <w:r>
-        <w:rPr>
-          <w:rFonts w:ascii="宋体" w:hAnsi="宋体" w:hint="eastAsia"/>
-          <w:sz w:val="24"/>
-        </w:rPr>
-        <w:t>提供整套系统的数据支持。</w:t>
+          <w:rFonts w:hint="eastAsia"/>
+        </w:rPr>
+        <w:t>并启动Http服务,提供整套系统的数据支持。</w:t>
       </w:r>
     </w:p>
     <w:p>
       <w:pPr>
         <w:spacing w:line="360" w:lineRule="auto"/>
         <w:ind w:firstLineChars="200" w:firstLine="480"/>
-        <w:rPr>
-          <w:rFonts w:ascii="宋体" w:hAnsi="宋体"/>
-          <w:sz w:val="24"/>
-        </w:rPr>
-      </w:pPr>
-      <w:r>
-        <w:rPr>
-          <w:rFonts w:ascii="宋体" w:hAnsi="宋体" w:hint="eastAsia"/>
-          <w:sz w:val="24"/>
-        </w:rPr>
-        <w:t>使用</w:t>
-      </w:r>
-      <w:r>
-        <w:rPr>
-          <w:rFonts w:ascii="宋体" w:hAnsi="宋体" w:hint="eastAsia"/>
-          <w:sz w:val="24"/>
-        </w:rPr>
-        <w:t>AndroidSt</w:t>
-      </w:r>
-      <w:r>
-        <w:rPr>
-          <w:rFonts w:ascii="宋体" w:hAnsi="宋体"/>
-          <w:sz w:val="24"/>
-        </w:rPr>
+      </w:pPr>
+      <w:r>
+        <w:rPr>
+          <w:rFonts w:hint="eastAsia"/>
+        </w:rPr>
+        <w:t>使用AndroidSt</w:t>
+      </w:r>
+      <w:r>
         <w:t>u</w:t>
       </w:r>
       <w:r>
         <w:rPr>
-          <w:rFonts w:ascii="宋体" w:hAnsi="宋体" w:hint="eastAsia"/>
-          <w:sz w:val="24"/>
-        </w:rPr>
-        <w:t>dio</w:t>
-      </w:r>
-      <w:r>
-        <w:rPr>
-          <w:rFonts w:ascii="宋体" w:hAnsi="宋体" w:hint="eastAsia"/>
-          <w:sz w:val="24"/>
-        </w:rPr>
-        <w:t>在开发机开发调试基于</w:t>
-      </w:r>
-      <w:r>
-        <w:rPr>
-          <w:rFonts w:ascii="宋体" w:hAnsi="宋体" w:hint="eastAsia"/>
-          <w:sz w:val="24"/>
-        </w:rPr>
-        <w:t>Android</w:t>
-      </w:r>
-      <w:r>
-        <w:rPr>
-          <w:rFonts w:ascii="宋体" w:hAnsi="宋体"/>
-          <w:sz w:val="24"/>
-        </w:rPr>
+          <w:rFonts w:hint="eastAsia"/>
+        </w:rPr>
+        <w:t>dio在开发机开发调试基于Android</w:t>
+      </w:r>
+      <w:r>
         <w:t xml:space="preserve"> </w:t>
       </w:r>
       <w:r>
         <w:rPr>
-          <w:rFonts w:ascii="宋体" w:hAnsi="宋体" w:hint="eastAsia"/>
-          <w:sz w:val="24"/>
+          <w:rFonts w:hint="eastAsia"/>
         </w:rPr>
         <w:t>平台的二维码快递信息保护系统的</w:t>
       </w:r>
       <w:r>
-        <w:rPr>
-          <w:rFonts w:ascii="宋体" w:hAnsi="宋体"/>
-          <w:sz w:val="24"/>
-        </w:rPr>
         <w:t xml:space="preserve"> </w:t>
       </w:r>
       <w:r>
         <w:rPr>
-          <w:rFonts w:ascii="宋体" w:hAnsi="宋体" w:hint="eastAsia"/>
-          <w:sz w:val="24"/>
-        </w:rPr>
-        <w:t>识别</w:t>
-      </w:r>
-      <w:r>
-        <w:rPr>
-          <w:rFonts w:ascii="宋体" w:hAnsi="宋体" w:hint="eastAsia"/>
-          <w:sz w:val="24"/>
-        </w:rPr>
-        <w:t>Client,</w:t>
-      </w:r>
-      <w:r>
-        <w:rPr>
-          <w:rFonts w:ascii="宋体" w:hAnsi="宋体" w:hint="eastAsia"/>
-          <w:sz w:val="24"/>
-        </w:rPr>
-        <w:t>使用调试线连接</w:t>
-      </w:r>
-      <w:r>
-        <w:rPr>
-          <w:rFonts w:ascii="宋体" w:hAnsi="宋体" w:hint="eastAsia"/>
-          <w:sz w:val="24"/>
-        </w:rPr>
-        <w:t>Android</w:t>
-      </w:r>
-      <w:r>
-        <w:rPr>
-          <w:rFonts w:ascii="宋体" w:hAnsi="宋体" w:hint="eastAsia"/>
-          <w:sz w:val="24"/>
-        </w:rPr>
-        <w:t>手机通过</w:t>
-      </w:r>
-      <w:r>
-        <w:rPr>
-          <w:rFonts w:ascii="宋体" w:hAnsi="宋体" w:hint="eastAsia"/>
-          <w:sz w:val="24"/>
-        </w:rPr>
-        <w:t>adb</w:t>
-      </w:r>
-      <w:r>
-        <w:rPr>
-          <w:rFonts w:ascii="宋体" w:hAnsi="宋体" w:hint="eastAsia"/>
-          <w:sz w:val="24"/>
-        </w:rPr>
-        <w:t>进行调试修改。</w:t>
+          <w:rFonts w:hint="eastAsia"/>
+        </w:rPr>
+        <w:t>识别Client,使用调试线连接Android手机通过adb进行调试修改。</w:t>
       </w:r>
     </w:p>
     <w:p>
       <w:pPr>
         <w:pStyle w:val="1"/>
         <w:spacing w:before="0" w:after="0" w:line="360" w:lineRule="auto"/>
-        <w:jc w:val="left"/>
         <w:rPr>
           <w:rFonts w:ascii="黑体" w:eastAsia="黑体"/>
           <w:b w:val="0"/>
@@ -1318,9 +1011,9 @@
           <w:szCs w:val="28"/>
         </w:rPr>
       </w:pPr>
-      <w:bookmarkStart w:id="11" w:name="_Toc161628878"/>
-      <w:bookmarkStart w:id="12" w:name="_Toc355253824"/>
-      <w:bookmarkStart w:id="13" w:name="_Toc355622035"/>
+      <w:bookmarkStart w:id="13" w:name="_Toc161628878"/>
+      <w:bookmarkStart w:id="14" w:name="_Toc355253824"/>
+      <w:bookmarkStart w:id="15" w:name="_Toc355622035"/>
       <w:r>
         <w:rPr>
           <w:rFonts w:ascii="黑体" w:eastAsia="黑体" w:hint="eastAsia"/>
@@ -1328,79 +1021,115 @@
           <w:sz w:val="28"/>
           <w:szCs w:val="28"/>
         </w:rPr>
+        <w:t>3</w:t>
+      </w:r>
+      <w:r>
+        <w:rPr>
+          <w:rFonts w:ascii="黑体" w:eastAsia="黑体"/>
+          <w:b w:val="0"/>
+          <w:sz w:val="28"/>
+          <w:szCs w:val="28"/>
+        </w:rPr>
+        <w:t xml:space="preserve"> </w:t>
+      </w:r>
+      <w:bookmarkEnd w:id="13"/>
+      <w:bookmarkEnd w:id="14"/>
+      <w:bookmarkEnd w:id="15"/>
+      <w:r>
+        <w:rPr>
+          <w:rFonts w:ascii="黑体" w:eastAsia="黑体" w:hint="eastAsia"/>
+          <w:b w:val="0"/>
+          <w:sz w:val="28"/>
+          <w:szCs w:val="28"/>
+        </w:rPr>
+        <w:t>设计涉及的技术</w:t>
+      </w:r>
+      <w:r>
+        <w:rPr>
+          <w:rFonts w:ascii="黑体" w:eastAsia="黑体" w:hint="eastAsia"/>
+          <w:b w:val="0"/>
+          <w:sz w:val="28"/>
+          <w:szCs w:val="28"/>
+        </w:rPr>
+        <w:t>理论</w:t>
+      </w:r>
+      <w:r>
+        <w:rPr>
+          <w:rFonts w:ascii="黑体" w:eastAsia="黑体" w:hint="eastAsia"/>
+          <w:b w:val="0"/>
+          <w:sz w:val="28"/>
+          <w:szCs w:val="28"/>
+        </w:rPr>
+        <w:t>支撑</w:t>
+      </w:r>
+    </w:p>
+    <w:p>
+      <w:pPr>
+        <w:rPr>
+          <w:szCs w:val="21"/>
+        </w:rPr>
+      </w:pPr>
+      <w:r>
+        <w:rPr>
+          <w:rFonts w:hint="eastAsia"/>
+          <w:szCs w:val="21"/>
+        </w:rPr>
+        <w:t xml:space="preserve">  </w:t>
+      </w:r>
+    </w:p>
+    <w:p>
+      <w:pPr>
+        <w:pStyle w:val="2"/>
+        <w:spacing w:before="0" w:after="0" w:line="360" w:lineRule="auto"/>
+        <w:rPr>
+          <w:rFonts w:ascii="黑体" w:hAnsi="宋体"/>
+          <w:b w:val="0"/>
+          <w:noProof/>
+          <w:sz w:val="24"/>
+          <w:szCs w:val="24"/>
+        </w:rPr>
+      </w:pPr>
+      <w:r>
+        <w:rPr>
+          <w:rFonts w:ascii="黑体" w:hAnsi="宋体" w:hint="eastAsia"/>
+          <w:b w:val="0"/>
+          <w:noProof/>
+          <w:sz w:val="24"/>
+          <w:szCs w:val="24"/>
+        </w:rPr>
         <w:lastRenderedPageBreak/>
         <w:t>3</w:t>
       </w:r>
       <w:r>
         <w:rPr>
-          <w:rFonts w:ascii="黑体" w:eastAsia="黑体"/>
-          <w:b w:val="0"/>
-          <w:sz w:val="28"/>
-          <w:szCs w:val="28"/>
+          <w:rFonts w:ascii="黑体" w:hAnsi="宋体"/>
+          <w:b w:val="0"/>
+          <w:noProof/>
+          <w:sz w:val="24"/>
+          <w:szCs w:val="24"/>
+        </w:rPr>
+        <w:t>.</w:t>
+      </w:r>
+      <w:r>
+        <w:rPr>
+          <w:rFonts w:ascii="黑体" w:hAnsi="宋体" w:hint="eastAsia"/>
+          <w:b w:val="0"/>
+          <w:noProof/>
+          <w:sz w:val="24"/>
+          <w:szCs w:val="24"/>
+        </w:rPr>
+        <w:t>1</w:t>
+      </w:r>
+      <w:r>
+        <w:rPr>
+          <w:rFonts w:ascii="黑体" w:hAnsi="宋体"/>
+          <w:b w:val="0"/>
+          <w:noProof/>
+          <w:sz w:val="24"/>
+          <w:szCs w:val="24"/>
         </w:rPr>
         <w:t xml:space="preserve"> </w:t>
       </w:r>
-      <w:bookmarkEnd w:id="11"/>
-      <w:bookmarkEnd w:id="12"/>
-      <w:bookmarkEnd w:id="13"/>
-      <w:r>
-        <w:rPr>
-          <w:rFonts w:ascii="黑体" w:eastAsia="黑体" w:hint="eastAsia"/>
-          <w:b w:val="0"/>
-          <w:sz w:val="28"/>
-          <w:szCs w:val="28"/>
-        </w:rPr>
-        <w:t>设计涉及的技术</w:t>
-      </w:r>
-      <w:r>
-        <w:rPr>
-          <w:rFonts w:ascii="黑体" w:eastAsia="黑体" w:hint="eastAsia"/>
-          <w:b w:val="0"/>
-          <w:sz w:val="28"/>
-          <w:szCs w:val="28"/>
-        </w:rPr>
-        <w:t>理论</w:t>
-      </w:r>
-      <w:r>
-        <w:rPr>
-          <w:rFonts w:ascii="黑体" w:eastAsia="黑体" w:hint="eastAsia"/>
-          <w:b w:val="0"/>
-          <w:sz w:val="28"/>
-          <w:szCs w:val="28"/>
-        </w:rPr>
-        <w:t>支撑</w:t>
-      </w:r>
-    </w:p>
-    <w:p>
-      <w:pPr>
-        <w:jc w:val="left"/>
-        <w:rPr>
-          <w:kern w:val="0"/>
-          <w:szCs w:val="21"/>
-        </w:rPr>
-      </w:pPr>
-      <w:r>
-        <w:rPr>
-          <w:rFonts w:hint="eastAsia"/>
-          <w:kern w:val="0"/>
-          <w:szCs w:val="21"/>
-        </w:rPr>
-        <w:t xml:space="preserve">  </w:t>
-      </w:r>
-    </w:p>
-    <w:p>
-      <w:pPr>
-        <w:pStyle w:val="2"/>
-        <w:spacing w:before="0" w:after="0" w:line="360" w:lineRule="auto"/>
-        <w:jc w:val="left"/>
-        <w:rPr>
-          <w:rFonts w:ascii="黑体" w:hAnsi="宋体"/>
-          <w:b w:val="0"/>
-          <w:noProof/>
-          <w:sz w:val="24"/>
-          <w:szCs w:val="24"/>
-        </w:rPr>
-      </w:pPr>
       <w:r>
         <w:rPr>
           <w:rFonts w:ascii="黑体" w:hAnsi="宋体" w:hint="eastAsia"/>
@@ -1409,348 +1138,188 @@
           <w:sz w:val="24"/>
           <w:szCs w:val="24"/>
         </w:rPr>
-        <w:t>3</w:t>
-      </w:r>
-      <w:r>
-        <w:rPr>
-          <w:rFonts w:ascii="黑体" w:hAnsi="宋体"/>
-          <w:b w:val="0"/>
-          <w:noProof/>
-          <w:sz w:val="24"/>
-          <w:szCs w:val="24"/>
-        </w:rPr>
-        <w:t>.</w:t>
-      </w:r>
-      <w:r>
-        <w:rPr>
-          <w:rFonts w:ascii="黑体" w:hAnsi="宋体" w:hint="eastAsia"/>
-          <w:b w:val="0"/>
-          <w:noProof/>
-          <w:sz w:val="24"/>
-          <w:szCs w:val="24"/>
-        </w:rPr>
-        <w:t>1</w:t>
-      </w:r>
-      <w:r>
-        <w:rPr>
-          <w:rFonts w:ascii="黑体" w:hAnsi="宋体"/>
-          <w:b w:val="0"/>
-          <w:noProof/>
-          <w:sz w:val="24"/>
-          <w:szCs w:val="24"/>
-        </w:rPr>
-        <w:t xml:space="preserve"> </w:t>
-      </w:r>
-      <w:r>
-        <w:rPr>
-          <w:rFonts w:ascii="黑体" w:hAnsi="宋体" w:hint="eastAsia"/>
-          <w:b w:val="0"/>
-          <w:noProof/>
-          <w:sz w:val="24"/>
-          <w:szCs w:val="24"/>
-        </w:rPr>
         <w:t>非对称加密与解密</w:t>
       </w:r>
     </w:p>
     <w:p>
       <w:pPr>
-        <w:widowControl/>
         <w:spacing w:after="240" w:line="360" w:lineRule="auto"/>
         <w:ind w:firstLineChars="200" w:firstLine="480"/>
-        <w:jc w:val="left"/>
-        <w:rPr>
-          <w:rFonts w:ascii="宋体" w:hAnsi="宋体" w:cs="宋体"/>
-          <w:sz w:val="24"/>
-        </w:rPr>
-      </w:pPr>
-      <w:r>
-        <w:rPr>
-          <w:rFonts w:ascii="宋体" w:hAnsi="宋体" w:cs="宋体" w:hint="eastAsia"/>
-          <w:sz w:val="24"/>
-        </w:rPr>
-        <w:t>本系统使用非对称加密（</w:t>
-      </w:r>
-      <w:r>
-        <w:rPr>
-          <w:rFonts w:ascii="宋体" w:hAnsi="宋体" w:cs="宋体" w:hint="eastAsia"/>
-          <w:sz w:val="24"/>
-        </w:rPr>
-        <w:t>RSA</w:t>
-      </w:r>
-      <w:r>
-        <w:rPr>
-          <w:rFonts w:ascii="宋体" w:hAnsi="宋体" w:cs="宋体" w:hint="eastAsia"/>
-          <w:sz w:val="24"/>
-        </w:rPr>
-        <w:t>）来对字符进行加密解密。与对称加密</w:t>
+      </w:pPr>
+      <w:r>
+        <w:rPr>
+          <w:rFonts w:hint="eastAsia"/>
+        </w:rPr>
+        <w:t>本系统使用非对称加密（RSA）来对字符进行加密解密。与对称加密</w:t>
       </w:r>
       <w:hyperlink r:id="rId8" w:tgtFrame="_blank" w:history="1">
         <w:r>
           <w:rPr>
-            <w:rFonts w:ascii="宋体" w:hAnsi="宋体" w:cs="宋体" w:hint="eastAsia"/>
-            <w:sz w:val="24"/>
+            <w:rFonts w:hint="eastAsia"/>
           </w:rPr>
           <w:t>算法</w:t>
         </w:r>
       </w:hyperlink>
       <w:r>
         <w:rPr>
-          <w:rFonts w:ascii="宋体" w:hAnsi="宋体" w:cs="宋体" w:hint="eastAsia"/>
-          <w:sz w:val="24"/>
+          <w:rFonts w:hint="eastAsia"/>
         </w:rPr>
         <w:t>不同，</w:t>
       </w:r>
       <w:hyperlink r:id="rId9" w:tgtFrame="_blank" w:history="1">
         <w:r>
           <w:rPr>
-            <w:rFonts w:ascii="宋体" w:hAnsi="宋体" w:cs="宋体" w:hint="eastAsia"/>
-            <w:sz w:val="24"/>
+            <w:rFonts w:hint="eastAsia"/>
           </w:rPr>
           <w:t>非对称加密算法</w:t>
         </w:r>
       </w:hyperlink>
       <w:r>
         <w:rPr>
-          <w:rFonts w:ascii="宋体" w:hAnsi="宋体" w:cs="宋体" w:hint="eastAsia"/>
-          <w:sz w:val="24"/>
+          <w:rFonts w:hint="eastAsia"/>
         </w:rPr>
         <w:t>需要两个</w:t>
       </w:r>
       <w:hyperlink r:id="rId10" w:tgtFrame="_blank" w:history="1">
         <w:r>
           <w:rPr>
-            <w:rFonts w:ascii="宋体" w:hAnsi="宋体" w:cs="宋体" w:hint="eastAsia"/>
-            <w:sz w:val="24"/>
+            <w:rFonts w:hint="eastAsia"/>
           </w:rPr>
           <w:t>密钥</w:t>
         </w:r>
       </w:hyperlink>
       <w:r>
         <w:rPr>
-          <w:rFonts w:ascii="宋体" w:hAnsi="宋体" w:cs="宋体" w:hint="eastAsia"/>
-          <w:sz w:val="24"/>
+          <w:rFonts w:hint="eastAsia"/>
         </w:rPr>
         <w:t>：</w:t>
       </w:r>
       <w:hyperlink r:id="rId11" w:tgtFrame="_blank" w:history="1">
         <w:r>
           <w:rPr>
-            <w:rFonts w:ascii="宋体" w:hAnsi="宋体" w:cs="宋体" w:hint="eastAsia"/>
-            <w:sz w:val="24"/>
+            <w:rFonts w:hint="eastAsia"/>
           </w:rPr>
           <w:t>公开密钥</w:t>
         </w:r>
       </w:hyperlink>
       <w:r>
         <w:rPr>
-          <w:rFonts w:ascii="宋体" w:hAnsi="宋体" w:cs="宋体" w:hint="eastAsia"/>
-          <w:sz w:val="24"/>
-        </w:rPr>
-        <w:t>（</w:t>
-      </w:r>
-      <w:r>
-        <w:rPr>
-          <w:rFonts w:ascii="宋体" w:hAnsi="宋体" w:cs="宋体" w:hint="eastAsia"/>
-          <w:sz w:val="24"/>
-        </w:rPr>
-        <w:t>publickey</w:t>
-      </w:r>
-      <w:r>
-        <w:rPr>
-          <w:rFonts w:ascii="宋体" w:hAnsi="宋体" w:cs="宋体" w:hint="eastAsia"/>
-          <w:sz w:val="24"/>
-        </w:rPr>
-        <w:t>）和私有密钥（</w:t>
-      </w:r>
-      <w:r>
-        <w:rPr>
-          <w:rFonts w:ascii="宋体" w:hAnsi="宋体" w:cs="宋体" w:hint="eastAsia"/>
-          <w:sz w:val="24"/>
-        </w:rPr>
-        <w:t>privatekey</w:t>
-      </w:r>
-      <w:r>
-        <w:rPr>
-          <w:rFonts w:ascii="宋体" w:hAnsi="宋体" w:cs="宋体" w:hint="eastAsia"/>
-          <w:sz w:val="24"/>
-        </w:rPr>
-        <w:t>）。</w:t>
+          <w:rFonts w:hint="eastAsia"/>
+        </w:rPr>
+        <w:t>（publickey）和私有密钥（privatekey）。</w:t>
       </w:r>
       <w:hyperlink r:id="rId12" w:tgtFrame="_blank" w:history="1">
         <w:r>
           <w:rPr>
-            <w:rFonts w:ascii="宋体" w:hAnsi="宋体" w:cs="宋体" w:hint="eastAsia"/>
-            <w:sz w:val="24"/>
+            <w:rFonts w:hint="eastAsia"/>
           </w:rPr>
           <w:t>公开密钥</w:t>
         </w:r>
       </w:hyperlink>
       <w:r>
         <w:rPr>
-          <w:rFonts w:ascii="宋体" w:hAnsi="宋体" w:cs="宋体" w:hint="eastAsia"/>
-          <w:sz w:val="24"/>
+          <w:rFonts w:hint="eastAsia"/>
         </w:rPr>
         <w:t>与私有密钥是一对，如果用公开密钥对数据进行加密，只有用对应的私有密钥才能解密；如果用私有密钥对数据进行加密，那么只有用对应的公开密钥才能解密。因为加密和解密使用的是两个不同的</w:t>
       </w:r>
       <w:hyperlink r:id="rId13" w:tgtFrame="_blank" w:history="1">
         <w:r>
           <w:rPr>
-            <w:rFonts w:ascii="宋体" w:hAnsi="宋体" w:cs="宋体" w:hint="eastAsia"/>
-            <w:sz w:val="24"/>
+            <w:rFonts w:hint="eastAsia"/>
           </w:rPr>
           <w:t>密钥</w:t>
         </w:r>
       </w:hyperlink>
       <w:r>
         <w:rPr>
-          <w:rFonts w:ascii="宋体" w:hAnsi="宋体" w:cs="宋体" w:hint="eastAsia"/>
-          <w:sz w:val="24"/>
+          <w:rFonts w:hint="eastAsia"/>
         </w:rPr>
         <w:t>，所以这种算法叫作</w:t>
       </w:r>
       <w:hyperlink r:id="rId14" w:tgtFrame="_blank" w:history="1">
         <w:r>
           <w:rPr>
-            <w:rFonts w:ascii="宋体" w:hAnsi="宋体" w:cs="宋体" w:hint="eastAsia"/>
-            <w:sz w:val="24"/>
+            <w:rFonts w:hint="eastAsia"/>
           </w:rPr>
           <w:t>非对称加密算法</w:t>
         </w:r>
       </w:hyperlink>
       <w:r>
         <w:rPr>
-          <w:rFonts w:ascii="宋体" w:hAnsi="宋体" w:cs="宋体" w:hint="eastAsia"/>
-          <w:sz w:val="24"/>
+          <w:rFonts w:hint="eastAsia"/>
         </w:rPr>
         <w:t>。</w:t>
       </w:r>
     </w:p>
     <w:p>
       <w:pPr>
-        <w:widowControl/>
         <w:spacing w:after="240"/>
         <w:ind w:firstLine="420"/>
-        <w:jc w:val="left"/>
-        <w:rPr>
-          <w:rFonts w:ascii="宋体" w:hAnsi="宋体" w:cs="宋体"/>
-        </w:rPr>
-      </w:pPr>
-      <w:r>
-        <w:rPr>
-          <w:rFonts w:ascii="宋体" w:hAnsi="宋体" w:cs="宋体" w:hint="eastAsia"/>
-        </w:rPr>
-        <w:t>如图</w:t>
-      </w:r>
-      <w:r>
-        <w:rPr>
-          <w:rFonts w:ascii="宋体" w:hAnsi="宋体" w:cs="宋体" w:hint="eastAsia"/>
-        </w:rPr>
-        <w:t xml:space="preserve"> 1</w:t>
-      </w:r>
-      <w:r>
-        <w:rPr>
-          <w:rFonts w:ascii="宋体" w:hAnsi="宋体" w:cs="宋体"/>
-        </w:rPr>
+      </w:pPr>
+      <w:r>
+        <w:rPr>
+          <w:rFonts w:hint="eastAsia"/>
+        </w:rPr>
+        <w:t>如图 1</w:t>
+      </w:r>
+      <w:r>
         <w:t xml:space="preserve"> </w:t>
       </w:r>
       <w:r>
         <w:rPr>
-          <w:rFonts w:ascii="宋体" w:hAnsi="宋体" w:cs="宋体" w:hint="eastAsia"/>
+          <w:rFonts w:hint="eastAsia"/>
         </w:rPr>
         <w:t>所示，甲乙之间使用非对称加密的方式完成了重要信息的安全传输。</w:t>
       </w:r>
     </w:p>
     <w:p>
       <w:pPr>
-        <w:widowControl/>
         <w:spacing w:after="240"/>
         <w:ind w:firstLine="420"/>
-        <w:jc w:val="left"/>
-        <w:rPr>
-          <w:rFonts w:ascii="宋体" w:hAnsi="宋体" w:cs="宋体"/>
-        </w:rPr>
-      </w:pPr>
-    </w:p>
-    <w:p>
-      <w:pPr>
-        <w:widowControl/>
+      </w:pPr>
+    </w:p>
+    <w:p>
+      <w:pPr>
         <w:spacing w:after="240"/>
         <w:ind w:firstLine="420"/>
-        <w:jc w:val="left"/>
-        <w:rPr>
-          <w:rFonts w:ascii="宋体" w:hAnsi="宋体" w:cs="宋体"/>
-        </w:rPr>
-      </w:pPr>
-      <w:r>
-        <w:rPr>
-          <w:rFonts w:ascii="宋体" w:hAnsi="宋体" w:cs="宋体"/>
-          <w:kern w:val="0"/>
-          <w:sz w:val="24"/>
-        </w:rPr>
+      </w:pPr>
+      <w:r>
         <w:fldChar w:fldCharType="begin"/>
       </w:r>
       <w:r>
-        <w:rPr>
-          <w:rFonts w:ascii="宋体" w:hAnsi="宋体" w:cs="宋体"/>
-          <w:kern w:val="0"/>
-          <w:sz w:val="24"/>
-        </w:rPr>
         <w:instrText xml:space="preserve"> INCLUDEPICTURE "D:\\Program Files\\Tencent\\QQ\\Users\\673235966\\Image\\C2C\\05`(`7DM3Z5Q]13ZH7LXPVF.png" \* MERGEFORMATINET </w:instrText>
       </w:r>
       <w:r>
-        <w:rPr>
-          <w:rFonts w:ascii="宋体" w:hAnsi="宋体" w:cs="宋体"/>
-          <w:kern w:val="0"/>
-          <w:sz w:val="24"/>
-        </w:rPr>
         <w:fldChar w:fldCharType="separate"/>
       </w:r>
       <w:r>
-        <w:rPr>
-          <w:rFonts w:ascii="宋体" w:hAnsi="宋体" w:cs="宋体"/>
-          <w:kern w:val="0"/>
-          <w:sz w:val="24"/>
-        </w:rPr>
         <w:fldChar w:fldCharType="begin"/>
       </w:r>
       <w:r>
-        <w:rPr>
-          <w:rFonts w:ascii="宋体" w:hAnsi="宋体" w:cs="宋体"/>
-          <w:kern w:val="0"/>
-          <w:sz w:val="24"/>
-        </w:rPr>
+        <w:instrText xml:space="preserve"> INCLUDEPICTURE  "D:\\Program Files\\Tencent\\QQ\\Users\\673235966\\Image\\C2C\\05`(`7DM3Z5Q]13ZH7LXPVF.png" \* MERGEFORMATINET </w:instrText>
+      </w:r>
+      <w:r>
+        <w:fldChar w:fldCharType="separate"/>
+      </w:r>
+      <w:r>
+        <w:fldChar w:fldCharType="begin"/>
+      </w:r>
+      <w:r>
         <w:instrText xml:space="preserve"> </w:instrText>
       </w:r>
       <w:r>
-        <w:rPr>
-          <w:rFonts w:ascii="宋体" w:hAnsi="宋体" w:cs="宋体"/>
-          <w:kern w:val="0"/>
-          <w:sz w:val="24"/>
-        </w:rPr>
-        <w:instrText>INCLUDEPICTURE  "D:\\Program Files\\Tencent\\QQ\\Users\\673235966\\Image\\C2C\\05`(`7DM3Z5Q]13ZH7LXPVF.png" \* MERGEFORMATINET</w:instrText>
-      </w:r>
-      <w:r>
-        <w:rPr>
-          <w:rFonts w:ascii="宋体" w:hAnsi="宋体" w:cs="宋体"/>
-          <w:kern w:val="0"/>
-          <w:sz w:val="24"/>
-        </w:rPr>
+        <w:instrText>INCLUDEPICTURE  "D:\\Program Files\\Tencent\\QQ\\Users\\673235966\\Image\\C2C\\05`(`7DM3Z5Q</w:instrText>
+      </w:r>
+      <w:r>
+        <w:instrText>]13ZH7LXPVF.png" \* MERGEFORMATINET</w:instrText>
+      </w:r>
+      <w:r>
         <w:instrText xml:space="preserve"> </w:instrText>
       </w:r>
       <w:r>
-        <w:rPr>
-          <w:rFonts w:ascii="宋体" w:hAnsi="宋体" w:cs="宋体"/>
-          <w:kern w:val="0"/>
-          <w:sz w:val="24"/>
-        </w:rPr>
         <w:fldChar w:fldCharType="separate"/>
       </w:r>
       <w:r>
-        <w:rPr>
-          <w:rFonts w:ascii="宋体" w:hAnsi="宋体" w:cs="宋体"/>
-          <w:kern w:val="0"/>
-          <w:sz w:val="24"/>
-        </w:rPr>
         <w:pict>
           <v:shapetype id="_x0000_t75" coordsize="21600,21600" o:spt="75" o:preferrelative="t" path="m@4@5l@4@11@9@11@9@5xe" filled="f" stroked="f">
             <v:stroke joinstyle="miter"/>
@@ -1781,26 +1350,19 @@
         </w:pict>
       </w:r>
       <w:r>
-        <w:rPr>
-          <w:rFonts w:ascii="宋体" w:hAnsi="宋体" w:cs="宋体"/>
-          <w:kern w:val="0"/>
-          <w:sz w:val="24"/>
-        </w:rPr>
         <w:fldChar w:fldCharType="end"/>
       </w:r>
       <w:r>
-        <w:rPr>
-          <w:rFonts w:ascii="宋体" w:hAnsi="宋体" w:cs="宋体"/>
-          <w:kern w:val="0"/>
-          <w:sz w:val="24"/>
-        </w:rPr>
         <w:fldChar w:fldCharType="end"/>
       </w:r>
-    </w:p>
-    <w:p>
-      <w:pPr>
-        <w:spacing w:line="360" w:lineRule="auto"/>
-        <w:ind w:firstLineChars="200" w:firstLine="412"/>
+      <w:r>
+        <w:fldChar w:fldCharType="end"/>
+      </w:r>
+    </w:p>
+    <w:p>
+      <w:pPr>
+        <w:spacing w:line="360" w:lineRule="auto"/>
+        <w:ind w:firstLineChars="200" w:firstLine="472"/>
         <w:jc w:val="center"/>
         <w:rPr>
           <w:rFonts w:ascii="黑体" w:eastAsia="黑体" w:hAnsi="黑体"/>
@@ -1817,107 +1379,63 @@
     </w:p>
     <w:p>
       <w:pPr>
-        <w:widowControl/>
         <w:spacing w:after="240" w:line="360" w:lineRule="auto"/>
         <w:ind w:firstLine="200"/>
-        <w:jc w:val="left"/>
-        <w:rPr>
-          <w:rFonts w:ascii="宋体" w:hAnsi="宋体" w:cs="宋体"/>
-          <w:sz w:val="24"/>
-        </w:rPr>
-      </w:pPr>
-      <w:r>
-        <w:rPr>
-          <w:rFonts w:ascii="宋体" w:hAnsi="宋体" w:cs="宋体" w:hint="eastAsia"/>
-          <w:sz w:val="24"/>
-        </w:rPr>
-        <w:t>1</w:t>
-      </w:r>
-      <w:r>
-        <w:rPr>
-          <w:rFonts w:ascii="宋体" w:hAnsi="宋体" w:cs="宋体" w:hint="eastAsia"/>
-          <w:sz w:val="24"/>
-        </w:rPr>
-        <w:t>、乙方生成一对密钥（公钥和私钥）并将公钥向其它方公开。</w:t>
-      </w:r>
-    </w:p>
-    <w:p>
-      <w:pPr>
-        <w:widowControl/>
+      </w:pPr>
+      <w:r>
+        <w:rPr>
+          <w:rFonts w:hint="eastAsia"/>
+        </w:rPr>
+        <w:t>1、乙方生成一对密钥（公钥和私钥）并将公钥向其它方公开。</w:t>
+      </w:r>
+    </w:p>
+    <w:p>
+      <w:pPr>
         <w:spacing w:after="240" w:line="360" w:lineRule="auto"/>
         <w:ind w:firstLine="200"/>
-        <w:jc w:val="left"/>
-        <w:rPr>
-          <w:rFonts w:ascii="宋体" w:hAnsi="宋体" w:cs="宋体"/>
-          <w:sz w:val="24"/>
-        </w:rPr>
-      </w:pPr>
-      <w:r>
-        <w:rPr>
-          <w:rFonts w:ascii="宋体" w:hAnsi="宋体" w:cs="宋体" w:hint="eastAsia"/>
-          <w:sz w:val="24"/>
-        </w:rPr>
-        <w:t>2</w:t>
-      </w:r>
-      <w:r>
-        <w:rPr>
-          <w:rFonts w:ascii="宋体" w:hAnsi="宋体" w:cs="宋体" w:hint="eastAsia"/>
-          <w:sz w:val="24"/>
-        </w:rPr>
-        <w:t>、得到该公钥的甲方使用该密钥对机密信息进行加密后再发送给乙方。</w:t>
-      </w:r>
-    </w:p>
-    <w:p>
-      <w:pPr>
-        <w:widowControl/>
+      </w:pPr>
+      <w:r>
+        <w:rPr>
+          <w:rFonts w:hint="eastAsia"/>
+        </w:rPr>
+        <w:t>2、得到该公钥的甲方使用该密钥对机密信息进行加密后再发送给乙方。</w:t>
+      </w:r>
+    </w:p>
+    <w:p>
+      <w:pPr>
         <w:spacing w:after="240" w:line="360" w:lineRule="auto"/>
         <w:ind w:firstLine="200"/>
-        <w:jc w:val="left"/>
-        <w:rPr>
-          <w:rFonts w:ascii="宋体" w:hAnsi="宋体" w:cs="宋体"/>
-          <w:sz w:val="24"/>
-        </w:rPr>
-      </w:pPr>
-      <w:r>
-        <w:rPr>
-          <w:rFonts w:ascii="宋体" w:hAnsi="宋体" w:cs="宋体" w:hint="eastAsia"/>
-          <w:sz w:val="24"/>
-        </w:rPr>
-        <w:lastRenderedPageBreak/>
-        <w:t>3</w:t>
-      </w:r>
-      <w:r>
-        <w:rPr>
-          <w:rFonts w:ascii="宋体" w:hAnsi="宋体" w:cs="宋体" w:hint="eastAsia"/>
-          <w:sz w:val="24"/>
-        </w:rPr>
-        <w:t>、乙方再用自己保存的另一把专用密钥（私钥）对加密后的信息进行解密。乙方只能用其专用密钥（私钥）解密由对应的公钥加密后的信息。</w:t>
-      </w:r>
-    </w:p>
-    <w:p>
-      <w:pPr>
-        <w:widowControl/>
+      </w:pPr>
+      <w:r>
+        <w:rPr>
+          <w:rFonts w:hint="eastAsia"/>
+        </w:rPr>
+        <w:t>3、乙方再用自己保存的另一把专用密钥（私钥）对加密后的信息进行解密。乙方只能用其专用密钥（私钥）解密由对应的公钥加密后的信息。</w:t>
+      </w:r>
+    </w:p>
+    <w:p>
+      <w:pPr>
         <w:spacing w:after="240" w:line="360" w:lineRule="auto"/>
         <w:ind w:firstLine="200"/>
-        <w:jc w:val="left"/>
-        <w:rPr>
-          <w:rFonts w:ascii="宋体" w:hAnsi="宋体" w:cs="宋体"/>
-          <w:sz w:val="24"/>
-        </w:rPr>
-      </w:pPr>
-      <w:r>
-        <w:rPr>
-          <w:rFonts w:ascii="宋体" w:hAnsi="宋体" w:cs="宋体" w:hint="eastAsia"/>
-          <w:sz w:val="24"/>
-        </w:rPr>
-        <w:t>在传输过程中，即使攻击者截获了传输的密文，并得到了乙的公钥，也无法破解密文，因为只有乙的私钥才能解密密文。同样，如果乙要回复加密信息给甲，那么需要甲先公布甲的公钥给乙用于加密，甲自己保存甲的私钥用于解密。</w:t>
+      </w:pPr>
+      <w:r>
+        <w:rPr>
+          <w:rFonts w:hint="eastAsia"/>
+        </w:rPr>
+        <w:t>在传输过程中，即使攻击者截获了传输的密文，并得到了乙的公钥，也无法破解密文，因为只有乙的私钥才能解密密文。同样，如果乙要回复加密信息给</w:t>
+      </w:r>
+      <w:r>
+        <w:rPr>
+          <w:rFonts w:hint="eastAsia"/>
+        </w:rPr>
+        <w:lastRenderedPageBreak/>
+        <w:t>甲，那么需要甲先公布甲的公钥给乙用于加密，甲自己保存甲的私钥用于解密。</w:t>
       </w:r>
     </w:p>
     <w:p>
       <w:pPr>
         <w:pStyle w:val="2"/>
         <w:spacing w:before="0" w:after="0" w:line="360" w:lineRule="auto"/>
-        <w:jc w:val="left"/>
         <w:rPr>
           <w:rFonts w:ascii="黑体" w:hAnsi="宋体"/>
           <w:b w:val="0"/>
@@ -1984,221 +1502,100 @@
       <w:pPr>
         <w:spacing w:line="360" w:lineRule="auto"/>
         <w:ind w:firstLineChars="200" w:firstLine="480"/>
-        <w:rPr>
-          <w:rFonts w:ascii="宋体" w:hAnsi="宋体"/>
-          <w:sz w:val="24"/>
-        </w:rPr>
-      </w:pPr>
-      <w:r>
-        <w:rPr>
-          <w:rFonts w:ascii="宋体" w:hAnsi="宋体" w:hint="eastAsia"/>
-          <w:sz w:val="24"/>
+      </w:pPr>
+      <w:r>
+        <w:rPr>
+          <w:rFonts w:hint="eastAsia"/>
         </w:rPr>
         <w:t>Q</w:t>
       </w:r>
       <w:r>
-        <w:rPr>
-          <w:rFonts w:ascii="宋体" w:hAnsi="宋体"/>
-          <w:sz w:val="24"/>
-        </w:rPr>
         <w:t xml:space="preserve">uick Response Code techology </w:t>
       </w:r>
       <w:r>
         <w:rPr>
-          <w:rFonts w:ascii="宋体" w:hAnsi="宋体" w:hint="eastAsia"/>
-          <w:sz w:val="24"/>
-        </w:rPr>
-        <w:t>是基于最初以存储商品为目的的一维条形码的扩宠，又称二维码的一类分支。对比一维码，二维码在表现形式上略显不同，在水平竖直方向均记载数据</w:t>
-      </w:r>
-      <w:r>
-        <w:rPr>
-          <w:rFonts w:ascii="宋体" w:hAnsi="宋体" w:hint="eastAsia"/>
-          <w:sz w:val="24"/>
-        </w:rPr>
-        <w:t>;</w:t>
-      </w:r>
-      <w:r>
-        <w:rPr>
-          <w:rFonts w:ascii="宋体" w:hAnsi="宋体" w:hint="eastAsia"/>
-          <w:sz w:val="24"/>
-        </w:rPr>
-        <w:t>同时二维码有别于前代能记录除了字母数字外的其他信息，在我的涉及中这点表现在存储汉字信息。</w:t>
-      </w:r>
-      <w:r>
-        <w:rPr>
-          <w:rFonts w:ascii="宋体" w:hAnsi="宋体" w:hint="eastAsia"/>
-          <w:sz w:val="24"/>
+          <w:rFonts w:hint="eastAsia"/>
+        </w:rPr>
+        <w:t>是基于最初以存储商品为目的的一维条形码的扩宠，又称二维码的一类分支。对比一维码，二维码在表现形式上略显不同，在水平竖直方向均记载数据;同时二维码有别于前代能记录除了字母数字外的其他信息，在我的涉及中这点表现在存储汉字信息。Quick</w:t>
+      </w:r>
+      <w:r>
+        <w:t xml:space="preserve"> Response Code </w:t>
+      </w:r>
+      <w:r>
+        <w:rPr>
+          <w:rFonts w:hint="eastAsia"/>
+        </w:rPr>
+        <w:t>在容错性方面更占优势，在快递转运和配送过程中具有一定的抗销毁能力。</w:t>
+      </w:r>
+    </w:p>
+    <w:p>
+      <w:pPr>
+        <w:spacing w:line="360" w:lineRule="auto"/>
+        <w:ind w:firstLineChars="200" w:firstLine="480"/>
+      </w:pPr>
+      <w:r>
+        <w:rPr>
+          <w:rFonts w:hint="eastAsia"/>
         </w:rPr>
         <w:t>Quick</w:t>
       </w:r>
       <w:r>
-        <w:rPr>
-          <w:rFonts w:ascii="宋体" w:hAnsi="宋体"/>
-          <w:sz w:val="24"/>
-        </w:rPr>
-        <w:t xml:space="preserve"> Response Code </w:t>
-      </w:r>
-      <w:r>
-        <w:rPr>
-          <w:rFonts w:ascii="宋体" w:hAnsi="宋体" w:hint="eastAsia"/>
-          <w:sz w:val="24"/>
-        </w:rPr>
-        <w:t>在容错性方面更占优势，在快递转运和配送过程中具有一定的抗销毁能力。</w:t>
-      </w:r>
-    </w:p>
-    <w:p>
-      <w:pPr>
-        <w:spacing w:line="360" w:lineRule="auto"/>
-        <w:ind w:firstLineChars="200" w:firstLine="480"/>
-        <w:rPr>
-          <w:rFonts w:ascii="宋体" w:hAnsi="宋体"/>
-          <w:sz w:val="24"/>
-        </w:rPr>
-      </w:pPr>
-      <w:r>
-        <w:rPr>
-          <w:rFonts w:ascii="宋体" w:hAnsi="宋体" w:hint="eastAsia"/>
-          <w:sz w:val="24"/>
-        </w:rPr>
-        <w:t>Quick</w:t>
-      </w:r>
-      <w:r>
-        <w:rPr>
-          <w:rFonts w:ascii="宋体" w:hAnsi="宋体"/>
-          <w:sz w:val="24"/>
-        </w:rPr>
         <w:t xml:space="preserve"> Response Code</w:t>
       </w:r>
       <w:r>
         <w:rPr>
-          <w:rFonts w:ascii="宋体" w:hAnsi="宋体" w:hint="eastAsia"/>
-          <w:sz w:val="24"/>
-        </w:rPr>
-        <w:t>呈现为正方形，常见为黑白两色。其右上角，左上角以及左下角的较小图案用于帮助解码软件快速定位图案的位置，正是因为如此，用户无需对准无论任何角度都可扫描，数据都可以正常读取。图</w:t>
-      </w:r>
-      <w:r>
-        <w:rPr>
-          <w:rFonts w:ascii="宋体" w:hAnsi="宋体" w:hint="eastAsia"/>
-          <w:sz w:val="24"/>
-        </w:rPr>
-        <w:t>2</w:t>
-      </w:r>
-      <w:r>
-        <w:rPr>
-          <w:rFonts w:ascii="宋体" w:hAnsi="宋体" w:hint="eastAsia"/>
-          <w:sz w:val="24"/>
-        </w:rPr>
-        <w:t>是关于</w:t>
-      </w:r>
-      <w:r>
-        <w:rPr>
-          <w:rFonts w:ascii="宋体" w:hAnsi="宋体" w:hint="eastAsia"/>
-          <w:sz w:val="24"/>
-        </w:rPr>
-        <w:t>Quick</w:t>
-      </w:r>
-      <w:r>
-        <w:rPr>
-          <w:rFonts w:ascii="宋体" w:hAnsi="宋体"/>
-          <w:sz w:val="24"/>
-        </w:rPr>
+          <w:rFonts w:hint="eastAsia"/>
+        </w:rPr>
+        <w:t>呈现为正方形，常见为黑白两色。其右上角，左上角以及左下角的较小图案用于帮助解码软件快速定位图案的位置，正是因为如此，用户无需对准无论任何角度都可扫描，数据都可以正常读取。图2是关于Quick</w:t>
+      </w:r>
+      <w:r>
         <w:t xml:space="preserve"> Response Code</w:t>
       </w:r>
       <w:r>
         <w:rPr>
-          <w:rFonts w:ascii="宋体" w:hAnsi="宋体" w:hint="eastAsia"/>
-          <w:sz w:val="24"/>
+          <w:rFonts w:hint="eastAsia"/>
         </w:rPr>
         <w:t>的区域对照功能介绍。</w:t>
       </w:r>
     </w:p>
     <w:p>
-      <w:pPr>
-        <w:rPr>
-          <w:rFonts w:ascii="宋体" w:hAnsi="宋体" w:cs="宋体"/>
-          <w:kern w:val="0"/>
-          <w:sz w:val="24"/>
-        </w:rPr>
-      </w:pPr>
-      <w:r>
-        <w:rPr>
-          <w:rFonts w:ascii="宋体" w:hAnsi="宋体" w:cs="宋体"/>
-          <w:kern w:val="0"/>
-          <w:sz w:val="24"/>
-        </w:rPr>
-        <w:lastRenderedPageBreak/>
+      <w:r>
         <w:fldChar w:fldCharType="begin"/>
       </w:r>
       <w:r>
-        <w:rPr>
-          <w:rFonts w:ascii="宋体" w:hAnsi="宋体" w:cs="宋体"/>
-          <w:kern w:val="0"/>
-          <w:sz w:val="24"/>
-        </w:rPr>
         <w:instrText xml:space="preserve"> INCLUDEPICTURE "D:\\Program Files\\Tencent\\QQ\\Users\\673235966\\Image\\C2C\\XXRJ1@XQHLKF0R}))]5O2BM.png" \* MERGEFORMATINET </w:instrText>
       </w:r>
       <w:r>
-        <w:rPr>
-          <w:rFonts w:ascii="宋体" w:hAnsi="宋体" w:cs="宋体"/>
-          <w:kern w:val="0"/>
-          <w:sz w:val="24"/>
-        </w:rPr>
         <w:fldChar w:fldCharType="separate"/>
       </w:r>
       <w:r>
-        <w:rPr>
-          <w:rFonts w:ascii="宋体" w:hAnsi="宋体" w:cs="宋体"/>
-          <w:kern w:val="0"/>
-          <w:sz w:val="24"/>
-        </w:rPr>
         <w:fldChar w:fldCharType="begin"/>
       </w:r>
       <w:r>
-        <w:rPr>
-          <w:rFonts w:ascii="宋体" w:hAnsi="宋体" w:cs="宋体"/>
-          <w:kern w:val="0"/>
-          <w:sz w:val="24"/>
-        </w:rPr>
+        <w:instrText xml:space="preserve"> INCLUDEPICTURE  "D:\\Program Files\\Tencent\\QQ\\Users\\673235966\\Image\\C2C\\XXRJ1@XQHLKF0R}))]5O2BM.png" \* MERGEFORMATINET </w:instrText>
+      </w:r>
+      <w:r>
+        <w:fldChar w:fldCharType="separate"/>
+      </w:r>
+      <w:r>
+        <w:fldChar w:fldCharType="begin"/>
+      </w:r>
+      <w:r>
         <w:instrText xml:space="preserve"> </w:instrText>
       </w:r>
       <w:r>
-        <w:rPr>
-          <w:rFonts w:ascii="宋体" w:hAnsi="宋体" w:cs="宋体"/>
-          <w:kern w:val="0"/>
-          <w:sz w:val="24"/>
-        </w:rPr>
-        <w:instrText>INCLUDEPICTURE  "D:\\Program Files\\Tencent\\QQ\\Users\\673235966\\Image\\C2C\\X</w:instrText>
-      </w:r>
-      <w:r>
-        <w:rPr>
-          <w:rFonts w:ascii="宋体" w:hAnsi="宋体" w:cs="宋体"/>
-          <w:kern w:val="0"/>
-          <w:sz w:val="24"/>
-        </w:rPr>
-        <w:instrText>XRJ1@XQHLKF0R}))]5O2BM.png" \* MERGEFORMATINET</w:instrText>
-      </w:r>
-      <w:r>
-        <w:rPr>
-          <w:rFonts w:ascii="宋体" w:hAnsi="宋体" w:cs="宋体"/>
-          <w:kern w:val="0"/>
-          <w:sz w:val="24"/>
-        </w:rPr>
+        <w:instrText>INCLUDEPICTURE  "D:\\Program Files\\Tencent\\QQ\</w:instrText>
+      </w:r>
+      <w:r>
+        <w:instrText>\Users\\673235966\\Image\\C2C\\XXRJ1@XQHLKF0R}))]5O2BM.png" \* MERGEFORMATINET</w:instrText>
+      </w:r>
+      <w:r>
         <w:instrText xml:space="preserve"> </w:instrText>
       </w:r>
       <w:r>
-        <w:rPr>
-          <w:rFonts w:ascii="宋体" w:hAnsi="宋体" w:cs="宋体"/>
-          <w:kern w:val="0"/>
-          <w:sz w:val="24"/>
-        </w:rPr>
         <w:fldChar w:fldCharType="separate"/>
       </w:r>
       <w:r>
-        <w:rPr>
-          <w:rFonts w:ascii="宋体" w:hAnsi="宋体" w:cs="宋体"/>
-          <w:kern w:val="0"/>
-          <w:sz w:val="24"/>
-        </w:rPr>
         <w:pict>
           <v:shape id="图片 2" o:spid="_x0000_i1026" type="#_x0000_t75" style="width:435.15pt;height:256.7pt;mso-position-horizontal-relative:page;mso-position-vertical-relative:page" o:bordertopcolor="this" o:borderleftcolor="this" o:borderbottomcolor="this" o:borderrightcolor="this">
             <v:imagedata r:id="rId17" r:href="rId18"/>
@@ -2210,21 +1607,14 @@
         </w:pict>
       </w:r>
       <w:r>
-        <w:rPr>
-          <w:rFonts w:ascii="宋体" w:hAnsi="宋体" w:cs="宋体"/>
-          <w:kern w:val="0"/>
-          <w:sz w:val="24"/>
-        </w:rPr>
         <w:fldChar w:fldCharType="end"/>
       </w:r>
       <w:r>
-        <w:rPr>
-          <w:rFonts w:ascii="宋体" w:hAnsi="宋体" w:cs="宋体"/>
-          <w:kern w:val="0"/>
-          <w:sz w:val="24"/>
-        </w:rPr>
         <w:fldChar w:fldCharType="end"/>
       </w:r>
+      <w:r>
+        <w:fldChar w:fldCharType="end"/>
+      </w:r>
     </w:p>
     <w:p>
       <w:pPr>
@@ -2237,40 +1627,35 @@
       </w:pPr>
       <w:r>
         <w:rPr>
-          <w:rFonts w:ascii="黑体" w:eastAsia="黑体" w:hAnsi="黑体" w:cs="宋体" w:hint="eastAsia"/>
-          <w:kern w:val="0"/>
+          <w:rFonts w:ascii="黑体" w:eastAsia="黑体" w:hAnsi="黑体" w:hint="eastAsia"/>
           <w:szCs w:val="21"/>
         </w:rPr>
         <w:t>图 2</w:t>
       </w:r>
       <w:r>
         <w:rPr>
-          <w:rFonts w:ascii="黑体" w:eastAsia="黑体" w:hAnsi="黑体" w:cs="宋体"/>
-          <w:kern w:val="0"/>
+          <w:rFonts w:ascii="黑体" w:eastAsia="黑体" w:hAnsi="黑体"/>
           <w:szCs w:val="21"/>
         </w:rPr>
         <w:t xml:space="preserve"> </w:t>
       </w:r>
       <w:r>
         <w:rPr>
-          <w:rFonts w:ascii="黑体" w:eastAsia="黑体" w:hAnsi="黑体" w:cs="宋体" w:hint="eastAsia"/>
-          <w:kern w:val="0"/>
+          <w:rFonts w:ascii="黑体" w:eastAsia="黑体" w:hAnsi="黑体" w:hint="eastAsia"/>
           <w:szCs w:val="21"/>
         </w:rPr>
         <w:t>Quick</w:t>
       </w:r>
       <w:r>
         <w:rPr>
-          <w:rFonts w:ascii="黑体" w:eastAsia="黑体" w:hAnsi="黑体" w:cs="宋体"/>
-          <w:kern w:val="0"/>
+          <w:rFonts w:ascii="黑体" w:eastAsia="黑体" w:hAnsi="黑体"/>
           <w:szCs w:val="21"/>
         </w:rPr>
         <w:t xml:space="preserve"> Response Code </w:t>
       </w:r>
       <w:r>
         <w:rPr>
-          <w:rFonts w:ascii="黑体" w:eastAsia="黑体" w:hAnsi="黑体" w:cs="宋体" w:hint="eastAsia"/>
-          <w:kern w:val="0"/>
+          <w:rFonts w:ascii="黑体" w:eastAsia="黑体" w:hAnsi="黑体" w:hint="eastAsia"/>
           <w:szCs w:val="21"/>
         </w:rPr>
         <w:t>区域功能对照</w:t>
@@ -2281,7 +1666,6 @@
       <w:pPr>
         <w:pStyle w:val="2"/>
         <w:spacing w:before="0" w:after="0" w:line="360" w:lineRule="auto"/>
-        <w:jc w:val="left"/>
         <w:rPr>
           <w:rFonts w:ascii="黑体" w:hAnsi="宋体"/>
           <w:b w:val="0"/>
@@ -2337,307 +1721,93 @@
     </w:p>
     <w:p>
       <w:pPr>
-        <w:widowControl/>
         <w:spacing w:after="240" w:line="360" w:lineRule="auto"/>
         <w:ind w:firstLineChars="200" w:firstLine="480"/>
-        <w:jc w:val="left"/>
-        <w:rPr>
-          <w:rFonts w:ascii="宋体" w:hAnsi="宋体" w:cs="宋体"/>
-          <w:sz w:val="24"/>
-        </w:rPr>
-      </w:pPr>
-      <w:r>
-        <w:rPr>
-          <w:rFonts w:ascii="宋体" w:hAnsi="宋体" w:cs="宋体" w:hint="eastAsia"/>
-          <w:sz w:val="24"/>
-        </w:rPr>
-        <w:t>Zxing</w:t>
-      </w:r>
-      <w:r>
-        <w:rPr>
-          <w:rFonts w:ascii="宋体" w:hAnsi="宋体" w:cs="宋体" w:hint="eastAsia"/>
-          <w:sz w:val="24"/>
-        </w:rPr>
-        <w:t>是一个开放源码的，用</w:t>
-      </w:r>
-      <w:r>
-        <w:rPr>
-          <w:rFonts w:ascii="宋体" w:hAnsi="宋体" w:cs="宋体" w:hint="eastAsia"/>
-          <w:sz w:val="24"/>
-        </w:rPr>
-        <w:t>Java</w:t>
-      </w:r>
-      <w:r>
-        <w:rPr>
-          <w:rFonts w:ascii="宋体" w:hAnsi="宋体" w:cs="宋体" w:hint="eastAsia"/>
-          <w:sz w:val="24"/>
-        </w:rPr>
-        <w:t>实现的多种格式一维或者二维的条码图像处理库，它包含了联系到其他语言的端口，通常使用</w:t>
-      </w:r>
-      <w:r>
-        <w:rPr>
-          <w:rFonts w:ascii="宋体" w:hAnsi="宋体" w:cs="宋体" w:hint="eastAsia"/>
-          <w:sz w:val="24"/>
-        </w:rPr>
-        <w:t>Zxing</w:t>
-      </w:r>
-      <w:r>
-        <w:rPr>
-          <w:rFonts w:ascii="宋体" w:hAnsi="宋体" w:cs="宋体" w:hint="eastAsia"/>
-          <w:sz w:val="24"/>
-        </w:rPr>
-        <w:t>生成相应的二维码码以及解码。生成二维码的编码技术是指基于给定内容生成二维条码图片，</w:t>
-      </w:r>
-      <w:r>
-        <w:rPr>
-          <w:rFonts w:ascii="宋体" w:hAnsi="宋体" w:cs="宋体" w:hint="eastAsia"/>
-          <w:sz w:val="24"/>
-        </w:rPr>
-        <w:t>Zxing</w:t>
-      </w:r>
-      <w:r>
-        <w:rPr>
-          <w:rFonts w:ascii="宋体" w:hAnsi="宋体" w:cs="宋体" w:hint="eastAsia"/>
-          <w:sz w:val="24"/>
-        </w:rPr>
-        <w:t>可以对生成的二维码的图片格式、各项参数以及二维码类型进行设置生成的图片包含给定的内容，当使用识别设备进行扫描时，能够读出给定的内容。使用</w:t>
-      </w:r>
-      <w:r>
-        <w:rPr>
-          <w:rFonts w:ascii="宋体" w:hAnsi="宋体" w:cs="宋体" w:hint="eastAsia"/>
-          <w:sz w:val="24"/>
-        </w:rPr>
-        <w:t>Zxing</w:t>
-      </w:r>
-      <w:r>
-        <w:rPr>
-          <w:rFonts w:ascii="宋体" w:hAnsi="宋体" w:cs="宋体" w:hint="eastAsia"/>
-          <w:sz w:val="24"/>
-        </w:rPr>
-        <w:t>进行编码的步骤主要如下：首先，将所需的</w:t>
-      </w:r>
-      <w:r>
-        <w:rPr>
-          <w:rFonts w:ascii="宋体" w:hAnsi="宋体" w:cs="宋体" w:hint="eastAsia"/>
-          <w:sz w:val="24"/>
-        </w:rPr>
-        <w:t>Zxing</w:t>
-      </w:r>
-      <w:r>
-        <w:rPr>
-          <w:rFonts w:ascii="宋体" w:hAnsi="宋体" w:cs="宋体" w:hint="eastAsia"/>
-          <w:sz w:val="24"/>
-        </w:rPr>
-        <w:t>类库中的包导入工程；其次，对需要生成二维条码的给定内容进行编码方式处理，防止在显示中文时出现乱码问题，并指定所生成二维条码图片的路径、名称和文件格式；然后，找到</w:t>
-      </w:r>
-      <w:r>
-        <w:rPr>
-          <w:rFonts w:ascii="宋体" w:hAnsi="宋体" w:cs="宋体" w:hint="eastAsia"/>
-          <w:sz w:val="24"/>
-        </w:rPr>
-        <w:t>Zxing</w:t>
-      </w:r>
-      <w:r>
-        <w:rPr>
-          <w:rFonts w:ascii="宋体" w:hAnsi="宋体" w:cs="宋体" w:hint="eastAsia"/>
-          <w:sz w:val="24"/>
-        </w:rPr>
-        <w:t>中二维码</w:t>
-      </w:r>
-      <w:r>
-        <w:rPr>
-          <w:rFonts w:ascii="宋体" w:hAnsi="宋体" w:cs="宋体" w:hint="eastAsia"/>
-          <w:sz w:val="24"/>
-        </w:rPr>
-        <w:t>QR</w:t>
-      </w:r>
-      <w:r>
-        <w:rPr>
-          <w:rFonts w:ascii="宋体" w:hAnsi="宋体" w:cs="宋体" w:hint="eastAsia"/>
-          <w:sz w:val="24"/>
-        </w:rPr>
-        <w:t>码所对应的编码类</w:t>
-      </w:r>
-      <w:r>
-        <w:rPr>
-          <w:rFonts w:ascii="宋体" w:hAnsi="宋体" w:cs="宋体" w:hint="eastAsia"/>
-          <w:sz w:val="24"/>
-        </w:rPr>
-        <w:t xml:space="preserve"> QR-CodeWriter</w:t>
-      </w:r>
-      <w:r>
-        <w:rPr>
-          <w:rFonts w:ascii="宋体" w:hAnsi="宋体" w:cs="宋体" w:hint="eastAsia"/>
-          <w:sz w:val="24"/>
-        </w:rPr>
-        <w:t>调用</w:t>
-      </w:r>
-      <w:r>
-        <w:rPr>
-          <w:rFonts w:ascii="宋体" w:hAnsi="宋体" w:cs="宋体" w:hint="eastAsia"/>
-          <w:sz w:val="24"/>
-        </w:rPr>
-        <w:t>encode</w:t>
-      </w:r>
-      <w:r>
-        <w:rPr>
-          <w:rFonts w:ascii="宋体" w:hAnsi="宋体" w:cs="宋体" w:hint="eastAsia"/>
-          <w:sz w:val="24"/>
-        </w:rPr>
-        <w:t>方法生成给定内容对应的比特矩阵；最后将比特矩阵转化为制定的图片格式。</w:t>
-      </w:r>
-    </w:p>
-    <w:p>
-      <w:pPr>
-        <w:widowControl/>
+      </w:pPr>
+      <w:r>
+        <w:rPr>
+          <w:rFonts w:hint="eastAsia"/>
+        </w:rPr>
+        <w:t>Zxing是一个开放源码的，用Java实现的多种格式一维或者二维的条码图像处理库，它包含了联系到其他语言的端口，通常使用Zxing生成相应的二维码码以及解码。生成二维码的编码技术是指基于给定内容生成二维条码图片，</w:t>
+      </w:r>
+      <w:r>
+        <w:rPr>
+          <w:rFonts w:hint="eastAsia"/>
+        </w:rPr>
+        <w:lastRenderedPageBreak/>
+        <w:t>Zxing可以对生成的二维码的图片格式、各项参数以及二维码类型进行设置生成的图片包含给定的内容，当使用识别设备进行扫描时，能够读出给定的内容。使用Zxing进行编码的步骤主要如下：首先，将所需的Zxing类库中的包导入工程；其次，对需要生成二维条码的给定内容进行编码方式处理，防止在显示中文时出现乱码问题，并指定所生成二维条码图片的路径、名称和文件格式；然后，找到Zxing中二维码QR码所对应的编码类 QR-CodeWriter调用encode方法生成给定内容对应的比特矩阵；最后将比特矩阵转化为制定的图片格式。</w:t>
+      </w:r>
+    </w:p>
+    <w:p>
+      <w:pPr>
         <w:spacing w:after="240" w:line="360" w:lineRule="auto"/>
         <w:ind w:firstLineChars="200" w:firstLine="480"/>
-        <w:jc w:val="left"/>
-        <w:rPr>
-          <w:rFonts w:ascii="宋体" w:hAnsi="宋体" w:cs="宋体"/>
-          <w:sz w:val="24"/>
-        </w:rPr>
-      </w:pPr>
-      <w:r>
-        <w:rPr>
-          <w:rFonts w:ascii="宋体" w:hAnsi="宋体" w:cs="宋体" w:hint="eastAsia"/>
-          <w:sz w:val="24"/>
-        </w:rPr>
-        <w:lastRenderedPageBreak/>
+      </w:pPr>
+      <w:r>
+        <w:rPr>
+          <w:rFonts w:hint="eastAsia"/>
+        </w:rPr>
         <w:t>二维码处理流程如图</w:t>
       </w:r>
       <w:r>
         <w:rPr>
-          <w:rFonts w:ascii="宋体" w:hAnsi="宋体" w:cs="宋体" w:hint="eastAsia"/>
-          <w:sz w:val="24"/>
+          <w:rFonts w:hint="eastAsia"/>
         </w:rPr>
         <w:t xml:space="preserve"> 3</w:t>
       </w:r>
       <w:r>
-        <w:rPr>
-          <w:rFonts w:ascii="宋体" w:hAnsi="宋体" w:cs="宋体"/>
-          <w:sz w:val="24"/>
-        </w:rPr>
         <w:t xml:space="preserve"> </w:t>
       </w:r>
       <w:r>
         <w:rPr>
-          <w:rFonts w:ascii="宋体" w:hAnsi="宋体" w:cs="宋体" w:hint="eastAsia"/>
-          <w:sz w:val="24"/>
-        </w:rPr>
-        <w:t>所示，若已有二维码图像，直接读取该图像，在此基础上完成解码识别等过程，用户也可按照自己的意愿在文本框里输入汉字或数值等内容，调用</w:t>
-      </w:r>
-      <w:r>
-        <w:rPr>
-          <w:rFonts w:ascii="宋体" w:hAnsi="宋体" w:cs="宋体" w:hint="eastAsia"/>
-          <w:sz w:val="24"/>
-        </w:rPr>
-        <w:t>Zxing,</w:t>
-      </w:r>
-      <w:r>
-        <w:rPr>
-          <w:rFonts w:ascii="宋体" w:hAnsi="宋体" w:cs="宋体" w:hint="eastAsia"/>
-          <w:sz w:val="24"/>
-        </w:rPr>
-        <w:t>生成对应的二维码图像。后对图像进行灰度化、加噪平滑、二值化、旋转校正、畸变校正等预处理，并在此基础上再次调用</w:t>
-      </w:r>
-      <w:r>
-        <w:rPr>
-          <w:rFonts w:ascii="宋体" w:hAnsi="宋体" w:cs="宋体" w:hint="eastAsia"/>
-          <w:sz w:val="24"/>
-        </w:rPr>
-        <w:t>Zxing</w:t>
-      </w:r>
-      <w:r>
-        <w:rPr>
-          <w:rFonts w:ascii="宋体" w:hAnsi="宋体" w:cs="宋体" w:hint="eastAsia"/>
-          <w:sz w:val="24"/>
-        </w:rPr>
-        <w:t>完成解码识别的过程。</w:t>
-      </w:r>
-    </w:p>
-    <w:p>
-      <w:pPr>
-        <w:widowControl/>
+          <w:rFonts w:hint="eastAsia"/>
+        </w:rPr>
+        <w:t>所示，若已有二维码图像，直接读取该图像，在此基础上完成解码识别等过程，用户也可按照自己的意愿在文本框里输入汉字或数值等内容，调用Zxing,生成对应的二维码图像。后对图像进行灰度化、加噪平滑、二值化、旋转校正、畸变校正等预处理，并在此基础上再次调用Zxing完成解码识别的过程。</w:t>
+      </w:r>
+    </w:p>
+    <w:p>
+      <w:pPr>
         <w:spacing w:after="240" w:line="360" w:lineRule="auto"/>
         <w:ind w:firstLineChars="200" w:firstLine="480"/>
         <w:jc w:val="center"/>
-        <w:rPr>
-          <w:rFonts w:ascii="宋体" w:hAnsi="宋体" w:cs="宋体"/>
-          <w:kern w:val="0"/>
-          <w:sz w:val="24"/>
-        </w:rPr>
-      </w:pPr>
-      <w:r>
-        <w:rPr>
-          <w:rFonts w:ascii="宋体" w:hAnsi="宋体" w:cs="宋体"/>
-          <w:kern w:val="0"/>
-          <w:sz w:val="24"/>
-        </w:rPr>
+      </w:pPr>
+      <w:r>
         <w:fldChar w:fldCharType="begin"/>
       </w:r>
       <w:r>
-        <w:rPr>
-          <w:rFonts w:ascii="宋体" w:hAnsi="宋体" w:cs="宋体"/>
-          <w:kern w:val="0"/>
-          <w:sz w:val="24"/>
-        </w:rPr>
         <w:instrText xml:space="preserve"> INCLUDEPICTURE "D:\\Program Files\\Tencent\\QQ\\Users\\673235966\\Image\\C2C\\Y0(OAKCSF$6ZHFZARZBYP33.png" \* MERGEFORMATINET </w:instrText>
       </w:r>
       <w:r>
-        <w:rPr>
-          <w:rFonts w:ascii="宋体" w:hAnsi="宋体" w:cs="宋体"/>
-          <w:kern w:val="0"/>
-          <w:sz w:val="24"/>
-        </w:rPr>
         <w:fldChar w:fldCharType="separate"/>
       </w:r>
       <w:r>
-        <w:rPr>
-          <w:rFonts w:ascii="宋体" w:hAnsi="宋体" w:cs="宋体"/>
-          <w:kern w:val="0"/>
-          <w:sz w:val="24"/>
-        </w:rPr>
         <w:fldChar w:fldCharType="begin"/>
       </w:r>
       <w:r>
-        <w:rPr>
-          <w:rFonts w:ascii="宋体" w:hAnsi="宋体" w:cs="宋体"/>
-          <w:kern w:val="0"/>
-          <w:sz w:val="24"/>
-        </w:rPr>
+        <w:instrText xml:space="preserve"> INCLUDEPICTURE  "D:\\Program Files\\Tencent\\QQ\\Users\\673235966\\Image\\C2C\\Y0(OAKCSF$6ZHFZARZBYP33.png" \* MERGEFORMATINET </w:instrText>
+      </w:r>
+      <w:r>
+        <w:fldChar w:fldCharType="separate"/>
+      </w:r>
+      <w:r>
+        <w:fldChar w:fldCharType="begin"/>
+      </w:r>
+      <w:r>
         <w:instrText xml:space="preserve"> </w:instrText>
       </w:r>
       <w:r>
-        <w:rPr>
-          <w:rFonts w:ascii="宋体" w:hAnsi="宋体" w:cs="宋体"/>
-          <w:kern w:val="0"/>
-          <w:sz w:val="24"/>
-        </w:rPr>
-        <w:instrText>INCLUDEPICTURE  "D:\\Program Files\\Tencent\\QQ\\Users\\673235966\\Image\\C2C\\Y0(OAKCSF$6ZHFZARZBYP33.png" \* MERGEFORMATINET</w:instrText>
-      </w:r>
-      <w:r>
-        <w:rPr>
-          <w:rFonts w:ascii="宋体" w:hAnsi="宋体" w:cs="宋体"/>
-          <w:kern w:val="0"/>
-          <w:sz w:val="24"/>
-        </w:rPr>
+        <w:instrText>INCLUDEPICTURE  "D:\\Program Files\\Tencent\\QQ\\Users\\673235966\\Image\\C2C\\Y0(OAKCSF$6ZHFZARZBYP33.png"</w:instrText>
+      </w:r>
+      <w:r>
+        <w:instrText xml:space="preserve"> \* MERGEFORMATINET</w:instrText>
+      </w:r>
+      <w:r>
         <w:instrText xml:space="preserve"> </w:instrText>
       </w:r>
       <w:r>
-        <w:rPr>
-          <w:rFonts w:ascii="宋体" w:hAnsi="宋体" w:cs="宋体"/>
-          <w:kern w:val="0"/>
-          <w:sz w:val="24"/>
-        </w:rPr>
         <w:fldChar w:fldCharType="separate"/>
       </w:r>
       <w:r>
-        <w:rPr>
-          <w:rFonts w:ascii="宋体" w:hAnsi="宋体" w:cs="宋体"/>
-          <w:kern w:val="0"/>
-          <w:sz w:val="24"/>
-        </w:rPr>
         <w:pict>
           <v:shape id="图片 3" o:spid="_x0000_i1027" type="#_x0000_t75" style="width:261.1pt;height:294.25pt;mso-position-horizontal-relative:page;mso-position-vertical-relative:page" o:bordertopcolor="this" o:borderleftcolor="this" o:borderbottomcolor="this" o:borderrightcolor="this">
             <v:imagedata r:id="rId19" r:href="rId20"/>
@@ -2649,68 +1819,55 @@
         </w:pict>
       </w:r>
       <w:r>
-        <w:rPr>
-          <w:rFonts w:ascii="宋体" w:hAnsi="宋体" w:cs="宋体"/>
-          <w:kern w:val="0"/>
-          <w:sz w:val="24"/>
-        </w:rPr>
         <w:fldChar w:fldCharType="end"/>
       </w:r>
       <w:r>
-        <w:rPr>
-          <w:rFonts w:ascii="宋体" w:hAnsi="宋体" w:cs="宋体"/>
-          <w:kern w:val="0"/>
-          <w:sz w:val="24"/>
-        </w:rPr>
         <w:fldChar w:fldCharType="end"/>
       </w:r>
-    </w:p>
-    <w:p>
-      <w:pPr>
-        <w:widowControl/>
+      <w:r>
+        <w:fldChar w:fldCharType="end"/>
+      </w:r>
+    </w:p>
+    <w:p>
+      <w:pPr>
         <w:spacing w:after="240" w:line="360" w:lineRule="auto"/>
         <w:jc w:val="center"/>
         <w:rPr>
-          <w:rFonts w:ascii="黑体" w:eastAsia="黑体" w:hAnsi="黑体" w:cs="宋体"/>
-          <w:szCs w:val="21"/>
-        </w:rPr>
-      </w:pPr>
-      <w:r>
-        <w:rPr>
-          <w:rFonts w:ascii="黑体" w:eastAsia="黑体" w:hAnsi="黑体" w:cs="宋体" w:hint="eastAsia"/>
-          <w:kern w:val="0"/>
+          <w:rFonts w:ascii="黑体" w:eastAsia="黑体" w:hAnsi="黑体"/>
+          <w:szCs w:val="21"/>
+        </w:rPr>
+      </w:pPr>
+      <w:r>
+        <w:rPr>
+          <w:rFonts w:ascii="黑体" w:eastAsia="黑体" w:hAnsi="黑体" w:hint="eastAsia"/>
           <w:szCs w:val="21"/>
         </w:rPr>
         <w:t>图</w:t>
       </w:r>
       <w:r>
         <w:rPr>
-          <w:rFonts w:ascii="黑体" w:eastAsia="黑体" w:hAnsi="黑体" w:cs="宋体"/>
-          <w:kern w:val="0"/>
+          <w:rFonts w:ascii="黑体" w:eastAsia="黑体" w:hAnsi="黑体"/>
           <w:szCs w:val="21"/>
         </w:rPr>
         <w:t xml:space="preserve"> </w:t>
       </w:r>
       <w:r>
         <w:rPr>
-          <w:rFonts w:ascii="黑体" w:eastAsia="黑体" w:hAnsi="黑体" w:cs="宋体" w:hint="eastAsia"/>
-          <w:kern w:val="0"/>
+          <w:rFonts w:ascii="黑体" w:eastAsia="黑体" w:hAnsi="黑体" w:hint="eastAsia"/>
           <w:szCs w:val="21"/>
         </w:rPr>
         <w:t>3 Q</w:t>
       </w:r>
       <w:r>
         <w:rPr>
-          <w:rFonts w:ascii="黑体" w:eastAsia="黑体" w:hAnsi="黑体" w:cs="宋体"/>
-          <w:kern w:val="0"/>
+          <w:rFonts w:ascii="黑体" w:eastAsia="黑体" w:hAnsi="黑体"/>
           <w:szCs w:val="21"/>
         </w:rPr>
         <w:t>ucik Response Code</w:t>
       </w:r>
       <w:r>
         <w:rPr>
-          <w:rFonts w:ascii="黑体" w:eastAsia="黑体" w:hAnsi="黑体" w:cs="宋体" w:hint="eastAsia"/>
-          <w:kern w:val="0"/>
+          <w:rFonts w:ascii="黑体" w:eastAsia="黑体" w:hAnsi="黑体" w:hint="eastAsia"/>
           <w:szCs w:val="21"/>
         </w:rPr>
         <w:t>解码流程示意图</w:t>
@@ -2720,7 +1877,6 @@
       <w:pPr>
         <w:pStyle w:val="1"/>
         <w:spacing w:before="0" w:after="0" w:line="360" w:lineRule="auto"/>
-        <w:jc w:val="left"/>
         <w:rPr>
           <w:rFonts w:ascii="黑体" w:eastAsia="黑体"/>
           <w:b w:val="0"/>
@@ -2735,6 +1891,7 @@
           <w:sz w:val="28"/>
           <w:szCs w:val="28"/>
         </w:rPr>
+        <w:lastRenderedPageBreak/>
         <w:t>4</w:t>
       </w:r>
       <w:r>
@@ -2760,7 +1917,6 @@
       <w:pPr>
         <w:pStyle w:val="2"/>
         <w:spacing w:before="0" w:after="0" w:line="360" w:lineRule="auto"/>
-        <w:jc w:val="left"/>
         <w:rPr>
           <w:rFonts w:ascii="黑体" w:hAnsi="宋体"/>
           <w:b w:val="0"/>
@@ -2830,73 +1986,46 @@
         </w:tabs>
         <w:spacing w:line="360" w:lineRule="auto"/>
         <w:ind w:firstLineChars="200" w:firstLine="480"/>
-        <w:rPr>
-          <w:rFonts w:ascii="宋体" w:eastAsia="宋体" w:hAnsi="宋体" w:cs="宋体" w:hint="eastAsia"/>
-          <w:sz w:val="24"/>
-        </w:rPr>
-      </w:pPr>
-      <w:r>
-        <w:rPr>
-          <w:rFonts w:ascii="宋体" w:eastAsia="宋体" w:hAnsi="宋体" w:cs="宋体" w:hint="eastAsia"/>
-          <w:sz w:val="24"/>
+      </w:pPr>
+      <w:r>
+        <w:rPr>
+          <w:rFonts w:hint="eastAsia"/>
         </w:rPr>
         <w:t>基于安卓的物流信息保护系统(SFIPS</w:t>
       </w:r>
       <w:r>
-        <w:rPr>
-          <w:rFonts w:ascii="宋体" w:eastAsia="宋体" w:hAnsi="宋体" w:cs="宋体"/>
-          <w:sz w:val="24"/>
-        </w:rPr>
         <w:t xml:space="preserve"> SF-Information-Protect-System </w:t>
       </w:r>
       <w:r>
         <w:rPr>
-          <w:rFonts w:ascii="宋体" w:eastAsia="宋体" w:hAnsi="宋体" w:cs="宋体" w:hint="eastAsia"/>
-          <w:sz w:val="24"/>
+          <w:rFonts w:hint="eastAsia"/>
         </w:rPr>
         <w:t>)由web服务端SFES</w:t>
       </w:r>
       <w:r>
-        <w:rPr>
-          <w:rFonts w:ascii="宋体" w:eastAsia="宋体" w:hAnsi="宋体" w:cs="宋体"/>
-          <w:sz w:val="24"/>
-        </w:rPr>
         <w:t>(SF-Express-Server)</w:t>
       </w:r>
       <w:r>
         <w:rPr>
-          <w:rFonts w:ascii="宋体" w:eastAsia="宋体" w:hAnsi="宋体" w:cs="宋体" w:hint="eastAsia"/>
-          <w:sz w:val="24"/>
+          <w:rFonts w:hint="eastAsia"/>
         </w:rPr>
         <w:t>与安卓client</w:t>
       </w:r>
       <w:r>
-        <w:rPr>
-          <w:rFonts w:ascii="宋体" w:eastAsia="宋体" w:hAnsi="宋体" w:cs="宋体"/>
-          <w:sz w:val="24"/>
-        </w:rPr>
         <w:t xml:space="preserve"> SFMC(SF-Express-Mobile)</w:t>
       </w:r>
       <w:r>
         <w:rPr>
-          <w:rFonts w:ascii="宋体" w:eastAsia="宋体" w:hAnsi="宋体" w:cs="宋体" w:hint="eastAsia"/>
-          <w:sz w:val="24"/>
+          <w:rFonts w:hint="eastAsia"/>
         </w:rPr>
         <w:t>。</w:t>
       </w:r>
     </w:p>
-    <w:p>
-      <w:pPr>
-        <w:rPr>
-          <w:rFonts w:hint="eastAsia"/>
-        </w:rPr>
-      </w:pPr>
-    </w:p>
+    <w:p/>
     <w:p>
       <w:pPr>
         <w:pStyle w:val="2"/>
         <w:spacing w:before="0" w:after="0" w:line="360" w:lineRule="auto"/>
-        <w:jc w:val="left"/>
         <w:rPr>
           <w:rFonts w:ascii="黑体" w:hAnsi="宋体"/>
           <w:b w:val="0"/>
@@ -2960,58 +2089,28 @@
       <w:pPr>
         <w:spacing w:line="360" w:lineRule="auto"/>
         <w:ind w:firstLineChars="200" w:firstLine="480"/>
-        <w:rPr>
-          <w:rFonts w:ascii="宋体" w:eastAsia="宋体" w:hAnsi="宋体" w:hint="eastAsia"/>
-          <w:sz w:val="24"/>
-          <w:szCs w:val="24"/>
-        </w:rPr>
-      </w:pPr>
-      <w:r>
-        <w:rPr>
-          <w:rFonts w:ascii="宋体" w:eastAsia="宋体" w:hAnsi="宋体" w:hint="eastAsia"/>
-          <w:sz w:val="24"/>
-          <w:szCs w:val="24"/>
+      </w:pPr>
+      <w:r>
+        <w:rPr>
+          <w:rFonts w:hint="eastAsia"/>
         </w:rPr>
         <w:t>服务端基于MVC(模型-视图-控制器)的方式来组织。</w:t>
       </w:r>
       <w:r>
-        <w:rPr>
-          <w:rFonts w:ascii="宋体" w:eastAsia="宋体" w:hAnsi="宋体"/>
-          <w:sz w:val="24"/>
-          <w:szCs w:val="24"/>
-        </w:rPr>
-        <w:t>MVC是一个设计模式，</w:t>
-      </w:r>
-      <w:r>
-        <w:rPr>
-          <w:rFonts w:ascii="宋体" w:eastAsia="宋体" w:hAnsi="宋体"/>
-          <w:sz w:val="24"/>
-          <w:szCs w:val="24"/>
-        </w:rPr>
-        <w:lastRenderedPageBreak/>
-        <w:t>它强制性的使应用程序的输入、处理和输出分开。使用MVC应用程序被分成三个核心部件：模型（M）、视图（V）、控制器（C），它们各自处理自己的任务</w:t>
-      </w:r>
-      <w:r>
-        <w:rPr>
-          <w:rFonts w:ascii="宋体" w:eastAsia="宋体" w:hAnsi="宋体" w:hint="eastAsia"/>
-          <w:sz w:val="24"/>
-          <w:szCs w:val="24"/>
+        <w:t>MVC是一个设计模式，它强制性的使应用程序的输入、处理和输出分开。使用MVC应用程序被分成三个核心部件：模型（M）、视图（V）、控制器（C），它们各自处理自己的任务</w:t>
+      </w:r>
+      <w:r>
+        <w:rPr>
+          <w:rFonts w:hint="eastAsia"/>
         </w:rPr>
         <w:t>。</w:t>
       </w:r>
     </w:p>
-    <w:p>
-      <w:pPr>
-        <w:rPr>
-          <w:rFonts w:hint="eastAsia"/>
-        </w:rPr>
-      </w:pPr>
-    </w:p>
+    <w:p/>
     <w:p>
       <w:pPr>
         <w:pStyle w:val="2"/>
         <w:spacing w:before="0" w:after="0" w:line="360" w:lineRule="auto"/>
-        <w:jc w:val="left"/>
         <w:rPr>
           <w:rFonts w:ascii="黑体" w:hAnsi="宋体"/>
           <w:b w:val="0"/>
@@ -3064,10 +2163,7 @@
     <w:p>
       <w:pPr>
         <w:spacing w:line="360" w:lineRule="auto"/>
-        <w:ind w:firstLineChars="200" w:firstLine="420"/>
-        <w:rPr>
-          <w:rFonts w:hint="eastAsia"/>
-        </w:rPr>
+        <w:ind w:firstLineChars="200" w:firstLine="480"/>
       </w:pPr>
       <w:r>
         <w:rPr>
@@ -3103,7 +2199,7 @@
     <w:p>
       <w:pPr>
         <w:spacing w:line="360" w:lineRule="auto"/>
-        <w:ind w:firstLineChars="200" w:firstLine="420"/>
+        <w:ind w:firstLineChars="200" w:firstLine="480"/>
       </w:pPr>
       <w:r>
         <w:rPr>
@@ -3111,11 +2207,11 @@
         </w:rPr>
         <w:t>SFEM的生命周期符合软件工程标准，概述共包含如下阶段，详述请参考图3</w:t>
       </w:r>
-      <w:bookmarkStart w:id="14" w:name="OLE_LINK4"/>
-      <w:bookmarkStart w:id="15" w:name="OLE_LINK5"/>
-      <w:bookmarkStart w:id="16" w:name="OLE_LINK6"/>
-      <w:bookmarkStart w:id="17" w:name="OLE_LINK7"/>
-      <w:bookmarkStart w:id="18" w:name="OLE_LINK8"/>
+      <w:bookmarkStart w:id="16" w:name="OLE_LINK4"/>
+      <w:bookmarkStart w:id="17" w:name="OLE_LINK5"/>
+      <w:bookmarkStart w:id="18" w:name="OLE_LINK6"/>
+      <w:bookmarkStart w:id="19" w:name="OLE_LINK7"/>
+      <w:bookmarkStart w:id="20" w:name="OLE_LINK8"/>
       <w:r>
         <w:t xml:space="preserve"> </w:t>
       </w:r>
@@ -3137,11 +2233,11 @@
       <w:r>
         <w:t>flow</w:t>
       </w:r>
-      <w:bookmarkEnd w:id="14"/>
-      <w:bookmarkEnd w:id="15"/>
       <w:bookmarkEnd w:id="16"/>
       <w:bookmarkEnd w:id="17"/>
       <w:bookmarkEnd w:id="18"/>
+      <w:bookmarkEnd w:id="19"/>
+      <w:bookmarkEnd w:id="20"/>
       <w:r>
         <w:t xml:space="preserve"> </w:t>
       </w:r>
@@ -3149,10 +2245,7 @@
     <w:p>
       <w:pPr>
         <w:spacing w:line="360" w:lineRule="auto"/>
-        <w:ind w:firstLineChars="200" w:firstLine="420"/>
-        <w:rPr>
-          <w:rFonts w:hint="eastAsia"/>
-        </w:rPr>
+        <w:ind w:firstLineChars="200" w:firstLine="480"/>
       </w:pPr>
       <w:r>
         <w:fldChar w:fldCharType="begin"/>
@@ -3195,10 +2288,7 @@
     <w:p>
       <w:pPr>
         <w:spacing w:line="360" w:lineRule="auto"/>
-        <w:ind w:firstLineChars="200" w:firstLine="420"/>
-        <w:rPr>
-          <w:rFonts w:hint="eastAsia"/>
-        </w:rPr>
+        <w:ind w:firstLineChars="200" w:firstLine="480"/>
       </w:pPr>
       <w:r>
         <w:rPr>
@@ -3210,10 +2300,7 @@
     <w:p>
       <w:pPr>
         <w:spacing w:line="360" w:lineRule="auto"/>
-        <w:ind w:firstLineChars="200" w:firstLine="420"/>
-        <w:rPr>
-          <w:rFonts w:hint="eastAsia"/>
-        </w:rPr>
+        <w:ind w:firstLineChars="200" w:firstLine="480"/>
       </w:pPr>
       <w:r>
         <w:rPr>
@@ -3234,10 +2321,7 @@
     <w:p>
       <w:pPr>
         <w:spacing w:line="360" w:lineRule="auto"/>
-        <w:ind w:firstLineChars="200" w:firstLine="420"/>
-        <w:rPr>
-          <w:rFonts w:hint="eastAsia"/>
-        </w:rPr>
+        <w:ind w:firstLineChars="200" w:firstLine="480"/>
       </w:pPr>
       <w:r>
         <w:rPr>
@@ -3249,28 +2333,19 @@
     <w:p>
       <w:pPr>
         <w:spacing w:line="360" w:lineRule="auto"/>
-        <w:ind w:firstLineChars="200" w:firstLine="420"/>
-        <w:rPr>
-          <w:rFonts w:hint="eastAsia"/>
-        </w:rPr>
-      </w:pPr>
-      <w:r>
-        <w:rPr>
-          <w:rFonts w:hint="eastAsia"/>
-        </w:rPr>
-        <w:t>五 应用初始化</w:t>
-      </w:r>
-      <w:r>
-        <w:rPr>
-          <w:rFonts w:hint="eastAsia"/>
-        </w:rPr>
-        <w:t xml:space="preserve"> </w:t>
-      </w:r>
-    </w:p>
-    <w:p>
-      <w:pPr>
-        <w:spacing w:line="360" w:lineRule="auto"/>
-        <w:ind w:firstLineChars="200" w:firstLine="420"/>
+        <w:ind w:firstLineChars="200" w:firstLine="480"/>
+      </w:pPr>
+      <w:r>
+        <w:rPr>
+          <w:rFonts w:hint="eastAsia"/>
+        </w:rPr>
+        <w:t xml:space="preserve">五 应用初始化 </w:t>
+      </w:r>
+    </w:p>
+    <w:p>
+      <w:pPr>
+        <w:spacing w:line="360" w:lineRule="auto"/>
+        <w:ind w:firstLineChars="200" w:firstLine="480"/>
       </w:pPr>
       <w:r>
         <w:rPr>
@@ -3282,13 +2357,13 @@
     <w:p>
       <w:pPr>
         <w:spacing w:line="360" w:lineRule="auto"/>
-        <w:ind w:firstLineChars="200" w:firstLine="420"/>
-      </w:pPr>
-    </w:p>
-    <w:p>
-      <w:pPr>
-        <w:spacing w:line="360" w:lineRule="auto"/>
-        <w:ind w:firstLineChars="200" w:firstLine="420"/>
+        <w:ind w:firstLineChars="200" w:firstLine="480"/>
+      </w:pPr>
+    </w:p>
+    <w:p>
+      <w:pPr>
+        <w:spacing w:line="360" w:lineRule="auto"/>
+        <w:ind w:firstLineChars="200" w:firstLine="480"/>
       </w:pPr>
       <w:r>
         <w:rPr>
@@ -3342,17 +2417,29 @@
     <w:p>
       <w:pPr>
         <w:spacing w:line="360" w:lineRule="auto"/>
-        <w:ind w:firstLineChars="200" w:firstLine="420"/>
+        <w:ind w:firstLineChars="200" w:firstLine="480"/>
         <w:jc w:val="center"/>
         <w:rPr>
+          <w:rFonts w:ascii="黑体" w:eastAsia="黑体" w:hAnsi="黑体"/>
+        </w:rPr>
+      </w:pPr>
+      <w:r>
+        <w:rPr>
           <w:rFonts w:ascii="黑体" w:eastAsia="黑体" w:hAnsi="黑体" w:hint="eastAsia"/>
         </w:rPr>
-      </w:pPr>
+        <w:t>图4</w:t>
+      </w:r>
+      <w:r>
+        <w:rPr>
+          <w:rFonts w:ascii="黑体" w:eastAsia="黑体" w:hAnsi="黑体"/>
+        </w:rPr>
+        <w:t xml:space="preserve"> </w:t>
+      </w:r>
       <w:r>
         <w:rPr>
           <w:rFonts w:ascii="黑体" w:eastAsia="黑体" w:hAnsi="黑体" w:hint="eastAsia"/>
         </w:rPr>
-        <w:t>图4</w:t>
+        <w:t>SFES</w:t>
       </w:r>
       <w:r>
         <w:rPr>
@@ -3364,39 +2451,20 @@
         <w:rPr>
           <w:rFonts w:ascii="黑体" w:eastAsia="黑体" w:hAnsi="黑体" w:hint="eastAsia"/>
         </w:rPr>
-        <w:t>SFES</w:t>
+        <w:t>work-</w:t>
       </w:r>
       <w:r>
         <w:rPr>
           <w:rFonts w:ascii="黑体" w:eastAsia="黑体" w:hAnsi="黑体"/>
         </w:rPr>
-        <w:t xml:space="preserve"> </w:t>
-      </w:r>
-      <w:r>
-        <w:rPr>
-          <w:rFonts w:ascii="黑体" w:eastAsia="黑体" w:hAnsi="黑体" w:hint="eastAsia"/>
-        </w:rPr>
-        <w:t>work-</w:t>
-      </w:r>
-      <w:r>
-        <w:rPr>
-          <w:rFonts w:ascii="黑体" w:eastAsia="黑体" w:hAnsi="黑体"/>
-        </w:rPr>
         <w:t>flow</w:t>
       </w:r>
     </w:p>
-    <w:p>
-      <w:pPr>
-        <w:rPr>
-          <w:rFonts w:hint="eastAsia"/>
-        </w:rPr>
-      </w:pPr>
-    </w:p>
+    <w:p/>
     <w:p>
       <w:pPr>
         <w:pStyle w:val="2"/>
         <w:spacing w:before="0" w:after="0" w:line="360" w:lineRule="auto"/>
-        <w:jc w:val="left"/>
       </w:pPr>
       <w:r>
         <w:rPr>
@@ -3426,7 +2494,7 @@
           <w:sz w:val="24"/>
           <w:szCs w:val="24"/>
         </w:rPr>
-        <w:t>1</w:t>
+        <w:t>1.3</w:t>
       </w:r>
       <w:r>
         <w:rPr>
@@ -3436,16 +2504,6 @@
           <w:sz w:val="24"/>
           <w:szCs w:val="24"/>
         </w:rPr>
-        <w:t>.3</w:t>
-      </w:r>
-      <w:r>
-        <w:rPr>
-          <w:rFonts w:ascii="黑体" w:hAnsi="宋体" w:hint="eastAsia"/>
-          <w:b w:val="0"/>
-          <w:noProof/>
-          <w:sz w:val="24"/>
-          <w:szCs w:val="24"/>
-        </w:rPr>
         <w:t>服务端业务逻辑</w:t>
       </w:r>
     </w:p>
@@ -3453,33 +2511,19 @@
       <w:pPr>
         <w:spacing w:line="360" w:lineRule="auto"/>
         <w:ind w:firstLineChars="200" w:firstLine="480"/>
-        <w:rPr>
-          <w:rFonts w:ascii="宋体" w:eastAsia="宋体" w:hAnsi="宋体"/>
-          <w:sz w:val="24"/>
-          <w:szCs w:val="24"/>
-        </w:rPr>
-      </w:pPr>
-      <w:r>
-        <w:rPr>
-          <w:rFonts w:ascii="宋体" w:eastAsia="宋体" w:hAnsi="宋体" w:hint="eastAsia"/>
-          <w:sz w:val="24"/>
-          <w:szCs w:val="24"/>
+      </w:pPr>
+      <w:r>
+        <w:rPr>
+          <w:rFonts w:hint="eastAsia"/>
         </w:rPr>
         <w:t>服务端业务逻辑是根据真实物流行业业务逻辑制定的，对应物流转运过程中的信息入库、中转扫描分流，业务员派件对应服务端揽件生成专属二位快递信息码、靶枪快递码扫描、派送员Mobile</w:t>
       </w:r>
       <w:r>
-        <w:rPr>
-          <w:rFonts w:ascii="宋体" w:eastAsia="宋体" w:hAnsi="宋体"/>
-          <w:sz w:val="24"/>
-          <w:szCs w:val="24"/>
-        </w:rPr>
         <w:t xml:space="preserve"> Client</w:t>
       </w:r>
       <w:r>
         <w:rPr>
-          <w:rFonts w:ascii="宋体" w:eastAsia="宋体" w:hAnsi="宋体" w:hint="eastAsia"/>
-          <w:sz w:val="24"/>
-          <w:szCs w:val="24"/>
+          <w:rFonts w:hint="eastAsia"/>
         </w:rPr>
         <w:t>收件派发。</w:t>
       </w:r>
@@ -3488,45 +2532,26 @@
       <w:pPr>
         <w:spacing w:line="360" w:lineRule="auto"/>
         <w:ind w:firstLineChars="200" w:firstLine="480"/>
-        <w:rPr>
-          <w:rFonts w:ascii="宋体" w:eastAsia="宋体" w:hAnsi="宋体"/>
-          <w:sz w:val="24"/>
-          <w:szCs w:val="24"/>
-        </w:rPr>
       </w:pPr>
     </w:p>
     <w:p>
       <w:pPr>
         <w:spacing w:line="360" w:lineRule="auto"/>
         <w:ind w:firstLineChars="200" w:firstLine="480"/>
-        <w:rPr>
-          <w:rFonts w:ascii="宋体" w:eastAsia="宋体" w:hAnsi="宋体" w:hint="eastAsia"/>
-          <w:sz w:val="24"/>
-          <w:szCs w:val="24"/>
-        </w:rPr>
-      </w:pPr>
-      <w:r>
-        <w:rPr>
-          <w:rFonts w:ascii="宋体" w:eastAsia="宋体" w:hAnsi="宋体" w:hint="eastAsia"/>
-          <w:sz w:val="24"/>
-          <w:szCs w:val="24"/>
+      </w:pPr>
+      <w:r>
+        <w:rPr>
+          <w:rFonts w:hint="eastAsia"/>
         </w:rPr>
         <w:lastRenderedPageBreak/>
         <w:t>SFES第一个基础版本</w:t>
       </w:r>
       <w:r>
-        <w:rPr>
-          <w:rFonts w:ascii="宋体" w:eastAsia="宋体" w:hAnsi="宋体"/>
-          <w:sz w:val="24"/>
-          <w:szCs w:val="24"/>
-        </w:rPr>
         <w:t xml:space="preserve"> </w:t>
       </w:r>
       <w:r>
         <w:rPr>
-          <w:rFonts w:ascii="宋体" w:eastAsia="宋体" w:hAnsi="宋体" w:hint="eastAsia"/>
-          <w:sz w:val="24"/>
-          <w:szCs w:val="24"/>
+          <w:rFonts w:hint="eastAsia"/>
         </w:rPr>
         <w:t>涉及的业务以及延伸业务包含如下</w:t>
       </w:r>
@@ -3535,28 +2560,16 @@
       <w:pPr>
         <w:spacing w:line="360" w:lineRule="auto"/>
         <w:ind w:firstLineChars="200" w:firstLine="480"/>
-        <w:rPr>
-          <w:rFonts w:ascii="宋体" w:eastAsia="宋体" w:hAnsi="宋体"/>
-          <w:sz w:val="24"/>
-          <w:szCs w:val="24"/>
-        </w:rPr>
       </w:pPr>
     </w:p>
     <w:p>
       <w:pPr>
         <w:spacing w:line="360" w:lineRule="auto"/>
         <w:ind w:firstLineChars="200" w:firstLine="480"/>
-        <w:rPr>
-          <w:rFonts w:ascii="宋体" w:eastAsia="宋体" w:hAnsi="宋体"/>
-          <w:sz w:val="24"/>
-          <w:szCs w:val="24"/>
-        </w:rPr>
-      </w:pPr>
-      <w:r>
-        <w:rPr>
-          <w:rFonts w:ascii="宋体" w:eastAsia="宋体" w:hAnsi="宋体" w:hint="eastAsia"/>
-          <w:sz w:val="24"/>
-          <w:szCs w:val="24"/>
+      </w:pPr>
+      <w:r>
+        <w:rPr>
+          <w:rFonts w:hint="eastAsia"/>
         </w:rPr>
         <w:t>一 身份验证与会话管理</w:t>
       </w:r>
@@ -3565,84 +2578,46 @@
       <w:pPr>
         <w:spacing w:line="360" w:lineRule="auto"/>
         <w:ind w:firstLineChars="200" w:firstLine="480"/>
-        <w:rPr>
-          <w:rFonts w:ascii="宋体" w:eastAsia="宋体" w:hAnsi="宋体"/>
-          <w:sz w:val="24"/>
-          <w:szCs w:val="24"/>
-        </w:rPr>
       </w:pPr>
     </w:p>
     <w:p>
       <w:pPr>
         <w:spacing w:line="360" w:lineRule="auto"/>
         <w:ind w:firstLineChars="200" w:firstLine="480"/>
-        <w:rPr>
-          <w:rFonts w:ascii="宋体" w:eastAsia="宋体" w:hAnsi="宋体" w:hint="eastAsia"/>
-          <w:sz w:val="24"/>
-          <w:szCs w:val="24"/>
-        </w:rPr>
-      </w:pPr>
-      <w:r>
-        <w:rPr>
-          <w:rFonts w:ascii="宋体" w:eastAsia="宋体" w:hAnsi="宋体"/>
-          <w:sz w:val="24"/>
-          <w:szCs w:val="24"/>
-        </w:rPr>
+      </w:pPr>
+      <w:r>
         <w:tab/>
       </w:r>
       <w:r>
         <w:rPr>
-          <w:rFonts w:ascii="宋体" w:eastAsia="宋体" w:hAnsi="宋体" w:hint="eastAsia"/>
-          <w:sz w:val="24"/>
-          <w:szCs w:val="24"/>
+          <w:rFonts w:hint="eastAsia"/>
         </w:rPr>
         <w:t>身份认证SFES</w:t>
       </w:r>
       <w:r>
-        <w:rPr>
-          <w:rFonts w:ascii="宋体" w:eastAsia="宋体" w:hAnsi="宋体"/>
-          <w:sz w:val="24"/>
-          <w:szCs w:val="24"/>
-        </w:rPr>
         <w:t xml:space="preserve"> </w:t>
       </w:r>
       <w:r>
         <w:rPr>
-          <w:rFonts w:ascii="宋体" w:eastAsia="宋体" w:hAnsi="宋体" w:hint="eastAsia"/>
-          <w:sz w:val="24"/>
-          <w:szCs w:val="24"/>
+          <w:rFonts w:hint="eastAsia"/>
         </w:rPr>
         <w:t>采用Session会话管理，为了避免XSRF 攻击，强制要求信息敏感请求HTTP请求方式一致为POST、请求携带携带服务端验证的cookie数据，过滤伪造的请求。</w:t>
       </w:r>
       <w:r>
-        <w:rPr>
-          <w:rFonts w:ascii="宋体" w:eastAsia="宋体" w:hAnsi="宋体"/>
-          <w:sz w:val="24"/>
-          <w:szCs w:val="24"/>
-        </w:rPr>
         <w:t xml:space="preserve">Session </w:t>
       </w:r>
       <w:r>
         <w:rPr>
-          <w:rFonts w:ascii="宋体" w:eastAsia="宋体" w:hAnsi="宋体" w:hint="eastAsia"/>
-          <w:sz w:val="24"/>
-          <w:szCs w:val="24"/>
+          <w:rFonts w:hint="eastAsia"/>
         </w:rPr>
         <w:t>使用Redis</w:t>
       </w:r>
       <w:r>
-        <w:rPr>
-          <w:rFonts w:ascii="宋体" w:eastAsia="宋体" w:hAnsi="宋体"/>
-          <w:sz w:val="24"/>
-          <w:szCs w:val="24"/>
-        </w:rPr>
         <w:t xml:space="preserve"> </w:t>
       </w:r>
       <w:r>
         <w:rPr>
-          <w:rFonts w:ascii="宋体" w:eastAsia="宋体" w:hAnsi="宋体" w:hint="eastAsia"/>
-          <w:sz w:val="24"/>
-          <w:szCs w:val="24"/>
+          <w:rFonts w:hint="eastAsia"/>
         </w:rPr>
         <w:t>维护，高效可靠。</w:t>
       </w:r>
@@ -3651,17 +2626,10 @@
       <w:pPr>
         <w:spacing w:line="360" w:lineRule="auto"/>
         <w:ind w:firstLineChars="200" w:firstLine="480"/>
-        <w:rPr>
-          <w:rFonts w:ascii="宋体" w:eastAsia="宋体" w:hAnsi="宋体" w:hint="eastAsia"/>
-          <w:sz w:val="24"/>
-          <w:szCs w:val="24"/>
-        </w:rPr>
-      </w:pPr>
-      <w:r>
-        <w:rPr>
-          <w:rFonts w:ascii="宋体" w:eastAsia="宋体" w:hAnsi="宋体" w:hint="eastAsia"/>
-          <w:sz w:val="24"/>
-          <w:szCs w:val="24"/>
+      </w:pPr>
+      <w:r>
+        <w:rPr>
+          <w:rFonts w:hint="eastAsia"/>
         </w:rPr>
         <w:t>二 快递信息加密处理</w:t>
       </w:r>
@@ -3670,28 +2638,16 @@
       <w:pPr>
         <w:spacing w:line="360" w:lineRule="auto"/>
         <w:ind w:firstLineChars="200" w:firstLine="480"/>
-        <w:rPr>
-          <w:rFonts w:ascii="宋体" w:eastAsia="宋体" w:hAnsi="宋体"/>
-          <w:sz w:val="24"/>
-          <w:szCs w:val="24"/>
-        </w:rPr>
       </w:pPr>
     </w:p>
     <w:p>
       <w:pPr>
         <w:spacing w:line="360" w:lineRule="auto"/>
         <w:ind w:firstLineChars="200" w:firstLine="480"/>
-        <w:rPr>
-          <w:rFonts w:ascii="宋体" w:eastAsia="宋体" w:hAnsi="宋体"/>
-          <w:sz w:val="24"/>
-          <w:szCs w:val="24"/>
-        </w:rPr>
-      </w:pPr>
-      <w:r>
-        <w:rPr>
-          <w:rFonts w:ascii="宋体" w:eastAsia="宋体" w:hAnsi="宋体" w:hint="eastAsia"/>
-          <w:sz w:val="24"/>
-          <w:szCs w:val="24"/>
+      </w:pPr>
+      <w:r>
+        <w:rPr>
+          <w:rFonts w:hint="eastAsia"/>
         </w:rPr>
         <w:t>二 机密后快递信息的二维化</w:t>
       </w:r>
@@ -3700,108 +2656,60 @@
       <w:pPr>
         <w:spacing w:line="360" w:lineRule="auto"/>
         <w:ind w:firstLineChars="200" w:firstLine="480"/>
-        <w:rPr>
-          <w:rFonts w:ascii="宋体" w:eastAsia="宋体" w:hAnsi="宋体" w:hint="eastAsia"/>
-          <w:sz w:val="24"/>
-          <w:szCs w:val="24"/>
-        </w:rPr>
-      </w:pPr>
-      <w:r>
-        <w:rPr>
-          <w:rFonts w:ascii="宋体" w:eastAsia="宋体" w:hAnsi="宋体"/>
-          <w:sz w:val="24"/>
-          <w:szCs w:val="24"/>
-        </w:rPr>
+      </w:pPr>
+      <w:r>
         <w:tab/>
       </w:r>
       <w:r>
         <w:rPr>
-          <w:rFonts w:ascii="宋体" w:eastAsia="宋体" w:hAnsi="宋体" w:hint="eastAsia"/>
-          <w:sz w:val="24"/>
-          <w:szCs w:val="24"/>
+          <w:rFonts w:hint="eastAsia"/>
         </w:rPr>
         <w:t>SFIPS</w:t>
       </w:r>
       <w:r>
-        <w:rPr>
-          <w:rFonts w:ascii="宋体" w:eastAsia="宋体" w:hAnsi="宋体"/>
-          <w:sz w:val="24"/>
-          <w:szCs w:val="24"/>
-        </w:rPr>
         <w:t xml:space="preserve"> </w:t>
       </w:r>
       <w:r>
         <w:rPr>
-          <w:rFonts w:ascii="宋体" w:eastAsia="宋体" w:hAnsi="宋体" w:hint="eastAsia"/>
-          <w:sz w:val="24"/>
-          <w:szCs w:val="24"/>
+          <w:rFonts w:hint="eastAsia"/>
         </w:rPr>
         <w:t>采用</w:t>
       </w:r>
       <w:r>
-        <w:rPr>
-          <w:rFonts w:ascii="宋体" w:eastAsia="宋体" w:hAnsi="宋体"/>
-          <w:sz w:val="24"/>
-          <w:szCs w:val="24"/>
-        </w:rPr>
         <w:t xml:space="preserve"> </w:t>
       </w:r>
       <w:r>
         <w:rPr>
-          <w:rFonts w:ascii="宋体" w:eastAsia="宋体" w:hAnsi="宋体" w:hint="eastAsia"/>
-          <w:sz w:val="24"/>
-          <w:szCs w:val="24"/>
+          <w:rFonts w:hint="eastAsia"/>
         </w:rPr>
         <w:t>PHP</w:t>
       </w:r>
       <w:r>
-        <w:rPr>
-          <w:rFonts w:ascii="宋体" w:eastAsia="宋体" w:hAnsi="宋体"/>
-          <w:sz w:val="24"/>
-          <w:szCs w:val="24"/>
-        </w:rPr>
         <w:t>-Qr-Code (</w:t>
       </w:r>
       <w:hyperlink r:id="rId22" w:history="1">
         <w:r>
           <w:rPr>
             <w:rStyle w:val="a9"/>
-            <w:rFonts w:ascii="宋体" w:eastAsia="宋体" w:hAnsi="宋体"/>
-            <w:sz w:val="24"/>
-            <w:szCs w:val="24"/>
           </w:rPr>
           <w:t>http://phpqrcode.sourceforge.net/</w:t>
         </w:r>
       </w:hyperlink>
       <w:r>
-        <w:rPr>
-          <w:rFonts w:ascii="宋体" w:eastAsia="宋体" w:hAnsi="宋体"/>
-          <w:sz w:val="24"/>
-          <w:szCs w:val="24"/>
-        </w:rPr>
         <w:t xml:space="preserve">) </w:t>
       </w:r>
       <w:r>
         <w:rPr>
-          <w:rFonts w:ascii="宋体" w:eastAsia="宋体" w:hAnsi="宋体" w:hint="eastAsia"/>
-          <w:sz w:val="24"/>
-          <w:szCs w:val="24"/>
+          <w:rFonts w:hint="eastAsia"/>
         </w:rPr>
         <w:t>生成二维码面单。PQC支持6级容错和1-40</w:t>
       </w:r>
       <w:r>
-        <w:rPr>
-          <w:rFonts w:ascii="宋体" w:eastAsia="宋体" w:hAnsi="宋体"/>
-          <w:sz w:val="24"/>
-          <w:szCs w:val="24"/>
-        </w:rPr>
         <w:t xml:space="preserve"> </w:t>
       </w:r>
       <w:r>
         <w:rPr>
-          <w:rFonts w:ascii="宋体" w:eastAsia="宋体" w:hAnsi="宋体" w:hint="eastAsia"/>
-          <w:sz w:val="24"/>
-          <w:szCs w:val="24"/>
+          <w:rFonts w:hint="eastAsia"/>
         </w:rPr>
         <w:t>个各种尺寸的PNG、JPG文件导出类型，PQC支持数据缓存，生成速度可观。</w:t>
       </w:r>
@@ -3810,45 +2718,26 @@
       <w:pPr>
         <w:spacing w:line="360" w:lineRule="auto"/>
         <w:ind w:firstLineChars="200" w:firstLine="480"/>
-        <w:rPr>
-          <w:rFonts w:ascii="宋体" w:eastAsia="宋体" w:hAnsi="宋体"/>
-          <w:sz w:val="24"/>
-          <w:szCs w:val="24"/>
-        </w:rPr>
       </w:pPr>
     </w:p>
     <w:p>
       <w:pPr>
         <w:spacing w:line="360" w:lineRule="auto"/>
         <w:ind w:firstLineChars="200" w:firstLine="480"/>
-        <w:rPr>
-          <w:rFonts w:ascii="宋体" w:eastAsia="宋体" w:hAnsi="宋体"/>
-          <w:sz w:val="24"/>
-          <w:szCs w:val="24"/>
-        </w:rPr>
-      </w:pPr>
-      <w:r>
-        <w:rPr>
-          <w:rFonts w:ascii="宋体" w:eastAsia="宋体" w:hAnsi="宋体" w:hint="eastAsia"/>
-          <w:sz w:val="24"/>
-          <w:szCs w:val="24"/>
+      </w:pPr>
+      <w:r>
+        <w:rPr>
+          <w:rFonts w:hint="eastAsia"/>
         </w:rPr>
         <w:tab/>
         <w:t>SFIPS</w:t>
       </w:r>
       <w:r>
-        <w:rPr>
-          <w:rFonts w:ascii="宋体" w:eastAsia="宋体" w:hAnsi="宋体"/>
-          <w:sz w:val="24"/>
-          <w:szCs w:val="24"/>
-        </w:rPr>
         <w:t xml:space="preserve"> </w:t>
       </w:r>
       <w:r>
         <w:rPr>
-          <w:rFonts w:ascii="宋体" w:eastAsia="宋体" w:hAnsi="宋体" w:hint="eastAsia"/>
-          <w:sz w:val="24"/>
-          <w:szCs w:val="24"/>
+          <w:rFonts w:hint="eastAsia"/>
         </w:rPr>
         <w:t xml:space="preserve">支持单条和excel文件批量导入的方式生成二维码制面单，经过测试生成速度迅速，10000张二维面单生成仅耗时10.25s。 </w:t>
       </w:r>
@@ -3856,10 +2745,7 @@
     <w:p>
       <w:pPr>
         <w:spacing w:line="360" w:lineRule="auto"/>
-        <w:ind w:firstLineChars="200" w:firstLine="420"/>
-        <w:rPr>
-          <w:rFonts w:hint="eastAsia"/>
-        </w:rPr>
+        <w:ind w:firstLineChars="200" w:firstLine="480"/>
       </w:pPr>
       <w:r>
         <w:tab/>
@@ -3868,13 +2754,13 @@
     <w:p>
       <w:pPr>
         <w:spacing w:line="360" w:lineRule="auto"/>
-        <w:ind w:firstLineChars="200" w:firstLine="420"/>
-      </w:pPr>
-    </w:p>
-    <w:p>
-      <w:pPr>
-        <w:spacing w:line="360" w:lineRule="auto"/>
-        <w:ind w:firstLineChars="200" w:firstLine="420"/>
+        <w:ind w:firstLineChars="200" w:firstLine="480"/>
+      </w:pPr>
+    </w:p>
+    <w:p>
+      <w:pPr>
+        <w:spacing w:line="360" w:lineRule="auto"/>
+        <w:ind w:firstLineChars="200" w:firstLine="480"/>
       </w:pPr>
       <w:r>
         <w:rPr>
@@ -3895,10 +2781,7 @@
     <w:p>
       <w:pPr>
         <w:spacing w:line="360" w:lineRule="auto"/>
-        <w:ind w:firstLineChars="200" w:firstLine="420"/>
-        <w:rPr>
-          <w:rFonts w:hint="eastAsia"/>
-        </w:rPr>
+        <w:ind w:firstLineChars="200" w:firstLine="480"/>
       </w:pPr>
       <w:r>
         <w:tab/>
@@ -3938,58 +2821,46 @@
     <w:p>
       <w:pPr>
         <w:rPr>
-          <w:rFonts w:ascii="黑体" w:hAnsi="宋体"/>
+          <w:rFonts w:ascii="黑体"/>
           <w:b/>
           <w:noProof/>
-          <w:sz w:val="24"/>
-          <w:szCs w:val="24"/>
-        </w:rPr>
-      </w:pPr>
-      <w:r>
-        <w:rPr>
-          <w:rFonts w:ascii="黑体" w:hAnsi="宋体" w:hint="eastAsia"/>
+        </w:rPr>
+      </w:pPr>
+      <w:r>
+        <w:rPr>
+          <w:rFonts w:ascii="黑体" w:hint="eastAsia"/>
           <w:b/>
           <w:noProof/>
-          <w:sz w:val="24"/>
-          <w:szCs w:val="24"/>
         </w:rPr>
         <w:t>4</w:t>
       </w:r>
       <w:r>
         <w:rPr>
-          <w:rFonts w:ascii="黑体" w:hAnsi="宋体"/>
-          <w:noProof/>
-          <w:sz w:val="24"/>
-          <w:szCs w:val="24"/>
+          <w:rFonts w:ascii="黑体"/>
+          <w:noProof/>
         </w:rPr>
         <w:t>.</w:t>
       </w:r>
       <w:r>
         <w:rPr>
-          <w:rFonts w:ascii="黑体" w:hAnsi="宋体" w:hint="eastAsia"/>
-          <w:noProof/>
-          <w:sz w:val="24"/>
-          <w:szCs w:val="24"/>
+          <w:rFonts w:ascii="黑体" w:hint="eastAsia"/>
+          <w:noProof/>
         </w:rPr>
         <w:t>1</w:t>
       </w:r>
       <w:r>
         <w:rPr>
-          <w:rFonts w:ascii="黑体" w:hAnsi="宋体" w:hint="eastAsia"/>
+          <w:rFonts w:ascii="黑体" w:hint="eastAsia"/>
           <w:b/>
           <w:noProof/>
-          <w:sz w:val="24"/>
-          <w:szCs w:val="24"/>
         </w:rPr>
         <w:t>.3</w:t>
       </w:r>
       <w:r>
         <w:rPr>
-          <w:rFonts w:ascii="黑体" w:hAnsi="宋体" w:hint="eastAsia"/>
+          <w:rFonts w:ascii="黑体" w:hint="eastAsia"/>
           <w:b/>
           <w:noProof/>
-          <w:sz w:val="24"/>
-          <w:szCs w:val="24"/>
         </w:rPr>
         <w:t>服务端代码结构</w:t>
       </w:r>
@@ -3997,11 +2868,9 @@
     <w:p>
       <w:pPr>
         <w:rPr>
-          <w:rFonts w:ascii="黑体" w:hAnsi="宋体"/>
+          <w:rFonts w:ascii="黑体"/>
           <w:b/>
           <w:noProof/>
-          <w:sz w:val="24"/>
-          <w:szCs w:val="24"/>
         </w:rPr>
       </w:pPr>
     </w:p>
@@ -4022,10 +2891,7 @@
         <w:t xml:space="preserve">代码结构如下图5所示 </w:t>
       </w:r>
     </w:p>
-    <w:p>
-      <w:bookmarkStart w:id="19" w:name="_GoBack"/>
-      <w:bookmarkEnd w:id="19"/>
-    </w:p>
+    <w:p/>
     <w:p>
       <w:pPr>
         <w:jc w:val="center"/>
@@ -4121,7 +2987,7 @@
       <w:pPr>
         <w:jc w:val="center"/>
         <w:rPr>
-          <w:rFonts w:ascii="黑体" w:eastAsia="黑体" w:hAnsi="黑体" w:hint="eastAsia"/>
+          <w:rFonts w:ascii="黑体" w:eastAsia="黑体" w:hAnsi="黑体"/>
         </w:rPr>
       </w:pPr>
     </w:p>
@@ -4187,14 +3053,26 @@
       <w:pPr>
         <w:jc w:val="center"/>
         <w:rPr>
+          <w:rFonts w:ascii="黑体" w:eastAsia="黑体" w:hAnsi="黑体"/>
+        </w:rPr>
+      </w:pPr>
+      <w:r>
+        <w:rPr>
           <w:rFonts w:ascii="黑体" w:eastAsia="黑体" w:hAnsi="黑体" w:hint="eastAsia"/>
         </w:rPr>
-      </w:pPr>
+        <w:t>图7</w:t>
+      </w:r>
+      <w:r>
+        <w:rPr>
+          <w:rFonts w:ascii="黑体" w:eastAsia="黑体" w:hAnsi="黑体"/>
+        </w:rPr>
+        <w:t xml:space="preserve"> </w:t>
+      </w:r>
       <w:r>
         <w:rPr>
           <w:rFonts w:ascii="黑体" w:eastAsia="黑体" w:hAnsi="黑体" w:hint="eastAsia"/>
         </w:rPr>
-        <w:t>图7</w:t>
+        <w:t>SFES</w:t>
       </w:r>
       <w:r>
         <w:rPr>
@@ -4206,7 +3084,7 @@
         <w:rPr>
           <w:rFonts w:ascii="黑体" w:eastAsia="黑体" w:hAnsi="黑体" w:hint="eastAsia"/>
         </w:rPr>
-        <w:t>SFES</w:t>
+        <w:t>代码结构</w:t>
       </w:r>
       <w:r>
         <w:rPr>
@@ -4218,27 +3096,12 @@
         <w:rPr>
           <w:rFonts w:ascii="黑体" w:eastAsia="黑体" w:hAnsi="黑体" w:hint="eastAsia"/>
         </w:rPr>
-        <w:t>代码结构</w:t>
-      </w:r>
-      <w:r>
-        <w:rPr>
-          <w:rFonts w:ascii="黑体" w:eastAsia="黑体" w:hAnsi="黑体"/>
-        </w:rPr>
-        <w:t xml:space="preserve"> </w:t>
-      </w:r>
-      <w:r>
-        <w:rPr>
-          <w:rFonts w:ascii="黑体" w:eastAsia="黑体" w:hAnsi="黑体" w:hint="eastAsia"/>
-        </w:rPr>
         <w:t>b</w:t>
       </w:r>
     </w:p>
     <w:p>
       <w:pPr>
         <w:jc w:val="center"/>
-        <w:rPr>
-          <w:rFonts w:hint="eastAsia"/>
-        </w:rPr>
       </w:pPr>
       <w:r>
         <w:rPr>
@@ -4350,6 +3213,979 @@
         </w:rPr>
         <w:t>c</w:t>
       </w:r>
+    </w:p>
+    <w:p>
+      <w:pPr>
+        <w:jc w:val="center"/>
+        <w:rPr>
+          <w:rFonts w:ascii="黑体" w:eastAsia="黑体" w:hAnsi="黑体"/>
+        </w:rPr>
+      </w:pPr>
+    </w:p>
+    <w:p>
+      <w:pPr>
+        <w:jc w:val="center"/>
+        <w:rPr>
+          <w:rFonts w:ascii="黑体" w:eastAsia="黑体" w:hAnsi="黑体"/>
+        </w:rPr>
+      </w:pPr>
+    </w:p>
+    <w:p>
+      <w:pPr>
+        <w:jc w:val="center"/>
+        <w:rPr>
+          <w:rFonts w:ascii="黑体" w:eastAsia="黑体" w:hAnsi="黑体"/>
+        </w:rPr>
+      </w:pPr>
+    </w:p>
+    <w:p>
+      <w:pPr>
+        <w:pStyle w:val="2"/>
+        <w:spacing w:before="0" w:after="0" w:line="360" w:lineRule="auto"/>
+        <w:rPr>
+          <w:rFonts w:ascii="黑体"/>
+          <w:b w:val="0"/>
+          <w:sz w:val="28"/>
+          <w:szCs w:val="28"/>
+        </w:rPr>
+      </w:pPr>
+      <w:r>
+        <w:rPr>
+          <w:rFonts w:ascii="黑体" w:hint="eastAsia"/>
+          <w:b w:val="0"/>
+          <w:sz w:val="28"/>
+          <w:szCs w:val="28"/>
+        </w:rPr>
+        <w:t>5</w:t>
+      </w:r>
+      <w:r>
+        <w:rPr>
+          <w:rFonts w:ascii="黑体"/>
+          <w:b w:val="0"/>
+          <w:sz w:val="28"/>
+          <w:szCs w:val="28"/>
+        </w:rPr>
+        <w:t xml:space="preserve"> </w:t>
+      </w:r>
+      <w:r>
+        <w:rPr>
+          <w:rFonts w:ascii="黑体" w:hint="eastAsia"/>
+          <w:b w:val="0"/>
+          <w:sz w:val="28"/>
+          <w:szCs w:val="28"/>
+        </w:rPr>
+        <w:t>设计结果与思考</w:t>
+      </w:r>
+    </w:p>
+    <w:p>
+      <w:pPr>
+        <w:rPr>
+          <w:rFonts w:ascii="黑体" w:eastAsia="黑体" w:hAnsi="黑体"/>
+        </w:rPr>
+      </w:pPr>
+    </w:p>
+    <w:p>
+      <w:pPr>
+        <w:jc w:val="center"/>
+        <w:rPr>
+          <w:rFonts w:ascii="黑体" w:eastAsia="黑体" w:hAnsi="黑体"/>
+        </w:rPr>
+      </w:pPr>
+    </w:p>
+    <w:p>
+      <w:pPr>
+        <w:pStyle w:val="2"/>
+        <w:spacing w:before="0" w:after="0" w:line="360" w:lineRule="auto"/>
+        <w:rPr>
+          <w:rFonts w:ascii="黑体"/>
+          <w:b w:val="0"/>
+          <w:sz w:val="28"/>
+          <w:szCs w:val="28"/>
+        </w:rPr>
+      </w:pPr>
+      <w:bookmarkStart w:id="21" w:name="OLE_LINK11"/>
+      <w:bookmarkStart w:id="22" w:name="OLE_LINK12"/>
+      <w:r>
+        <w:rPr>
+          <w:rFonts w:ascii="黑体"/>
+          <w:b w:val="0"/>
+          <w:sz w:val="28"/>
+          <w:szCs w:val="28"/>
+        </w:rPr>
+        <w:t>6</w:t>
+      </w:r>
+      <w:r>
+        <w:rPr>
+          <w:rFonts w:ascii="黑体"/>
+          <w:b w:val="0"/>
+          <w:sz w:val="28"/>
+          <w:szCs w:val="28"/>
+        </w:rPr>
+        <w:t xml:space="preserve"> </w:t>
+      </w:r>
+      <w:r>
+        <w:rPr>
+          <w:rFonts w:ascii="黑体" w:hint="eastAsia"/>
+          <w:b w:val="0"/>
+          <w:sz w:val="28"/>
+          <w:szCs w:val="28"/>
+        </w:rPr>
+        <w:t>导师感谢</w:t>
+      </w:r>
+    </w:p>
+    <w:bookmarkEnd w:id="21"/>
+    <w:bookmarkEnd w:id="22"/>
+    <w:p>
+      <w:pPr>
+        <w:spacing w:line="360" w:lineRule="auto"/>
+        <w:ind w:firstLineChars="200" w:firstLine="480"/>
+      </w:pPr>
+      <w:r>
+        <w:t>感谢指导老师刘庆俞刘老师在SFIPS 设计中的耐心指导和细心修改。刘老师为人和善，语言诙谐但不失庄重。刘庆俞导师是计算机院系的优秀年青教师中的代表</w:t>
+      </w:r>
+      <w:r>
+        <w:t>，曾经也有幸得到刘老师的正确指导，在省级比赛中获得</w:t>
+      </w:r>
+      <w:bookmarkStart w:id="23" w:name="_GoBack"/>
+      <w:bookmarkEnd w:id="23"/>
+      <w:r>
+        <w:t>不错的名</w:t>
+      </w:r>
+      <w:r>
+        <w:lastRenderedPageBreak/>
+        <w:t>次。</w:t>
+      </w:r>
+      <w:r>
+        <w:t>特在此章节感谢导师</w:t>
+      </w:r>
+      <w:r>
+        <w:rPr>
+          <w:rFonts w:hint="eastAsia"/>
+        </w:rPr>
+        <w:t>刘庆俞</w:t>
+      </w:r>
+      <w:r>
+        <w:t>对《基于安卓平台的二维码快递信息保护系统》的指导。</w:t>
+      </w:r>
+    </w:p>
+    <w:p>
+      <w:pPr>
+        <w:rPr>
+          <w:rFonts w:hint="eastAsia"/>
+        </w:rPr>
+      </w:pPr>
+    </w:p>
+    <w:p>
+      <w:pPr>
+        <w:pStyle w:val="2"/>
+        <w:spacing w:before="0" w:after="0" w:line="360" w:lineRule="auto"/>
+        <w:rPr>
+          <w:rFonts w:ascii="黑体" w:hint="eastAsia"/>
+          <w:b w:val="0"/>
+          <w:sz w:val="28"/>
+          <w:szCs w:val="28"/>
+        </w:rPr>
+      </w:pPr>
+      <w:r>
+        <w:rPr>
+          <w:rFonts w:ascii="黑体" w:hint="eastAsia"/>
+          <w:b w:val="0"/>
+          <w:sz w:val="28"/>
+          <w:szCs w:val="28"/>
+        </w:rPr>
+        <w:t>7</w:t>
+      </w:r>
+      <w:r>
+        <w:rPr>
+          <w:rFonts w:ascii="黑体"/>
+          <w:b w:val="0"/>
+          <w:sz w:val="28"/>
+          <w:szCs w:val="28"/>
+        </w:rPr>
+        <w:t xml:space="preserve"> </w:t>
+      </w:r>
+      <w:r>
+        <w:rPr>
+          <w:rFonts w:ascii="黑体" w:hint="eastAsia"/>
+          <w:b w:val="0"/>
+          <w:sz w:val="28"/>
+          <w:szCs w:val="28"/>
+        </w:rPr>
+        <w:t>参考文献</w:t>
+      </w:r>
+      <w:r>
+        <w:rPr>
+          <w:rFonts w:ascii="黑体"/>
+          <w:b w:val="0"/>
+          <w:sz w:val="28"/>
+          <w:szCs w:val="28"/>
+        </w:rPr>
+        <w:t>:</w:t>
+      </w:r>
+    </w:p>
+    <w:p>
+      <w:pPr>
+        <w:spacing w:line="360" w:lineRule="auto"/>
+        <w:ind w:left="420" w:hangingChars="200" w:hanging="420"/>
+        <w:rPr>
+          <w:sz w:val="21"/>
+          <w:szCs w:val="21"/>
+        </w:rPr>
+      </w:pPr>
+      <w:r>
+        <w:rPr>
+          <w:sz w:val="21"/>
+          <w:szCs w:val="21"/>
+        </w:rPr>
+        <w:t>[1]苏迪.《快递安全生产操作规范》行业标准发布[N].中国邮政报，</w:t>
+      </w:r>
+      <w:r>
+        <w:rPr>
+          <w:sz w:val="21"/>
+          <w:szCs w:val="21"/>
+        </w:rPr>
+        <w:t>2016</w:t>
+      </w:r>
+      <w:r>
+        <w:rPr>
+          <w:sz w:val="21"/>
+          <w:szCs w:val="21"/>
+        </w:rPr>
+        <w:t xml:space="preserve">-02-16. </w:t>
+      </w:r>
+    </w:p>
+    <w:p>
+      <w:pPr>
+        <w:spacing w:line="360" w:lineRule="auto"/>
+        <w:ind w:left="420" w:hangingChars="200" w:hanging="420"/>
+        <w:rPr>
+          <w:sz w:val="21"/>
+          <w:szCs w:val="21"/>
+        </w:rPr>
+      </w:pPr>
+      <w:r>
+        <w:rPr>
+          <w:sz w:val="21"/>
+          <w:szCs w:val="21"/>
+        </w:rPr>
+        <w:t xml:space="preserve">[2]王利明.论个人信息权的法律保护[J].现代法学，2013（4） . </w:t>
+      </w:r>
+    </w:p>
+    <w:p>
+      <w:pPr>
+        <w:spacing w:line="360" w:lineRule="auto"/>
+        <w:ind w:left="420" w:hangingChars="200" w:hanging="420"/>
+        <w:rPr>
+          <w:sz w:val="21"/>
+          <w:szCs w:val="21"/>
+        </w:rPr>
+      </w:pPr>
+      <w:r>
+        <w:rPr>
+          <w:sz w:val="21"/>
+          <w:szCs w:val="21"/>
+        </w:rPr>
+        <w:t xml:space="preserve">[3]李领臣.实名制泛化的冷思考[J].甘肃政法学院学报，2008（5） . </w:t>
+      </w:r>
+    </w:p>
+    <w:p>
+      <w:pPr>
+        <w:spacing w:line="360" w:lineRule="auto"/>
+        <w:ind w:left="420" w:hangingChars="200" w:hanging="420"/>
+        <w:rPr>
+          <w:sz w:val="21"/>
+          <w:szCs w:val="21"/>
+        </w:rPr>
+      </w:pPr>
+      <w:r>
+        <w:rPr>
+          <w:sz w:val="21"/>
+          <w:szCs w:val="21"/>
+        </w:rPr>
+        <w:t xml:space="preserve">[4]陈玉宗.从禁毒视角谈快递实名制和收寄验视制度[J].贵州警官职业 学院学报，2016（3） . </w:t>
+      </w:r>
+    </w:p>
+    <w:p>
+      <w:pPr>
+        <w:spacing w:line="360" w:lineRule="auto"/>
+        <w:ind w:left="420" w:hangingChars="200" w:hanging="420"/>
+        <w:rPr>
+          <w:sz w:val="21"/>
+          <w:szCs w:val="21"/>
+        </w:rPr>
+      </w:pPr>
+      <w:r>
+        <w:rPr>
+          <w:sz w:val="21"/>
+          <w:szCs w:val="21"/>
+        </w:rPr>
+        <w:t xml:space="preserve">[5]刘洁.我国快递行业的个人信息保护策略研究[D].黑龙江：黑龙江大 学，2015. </w:t>
+      </w:r>
+    </w:p>
+    <w:p>
+      <w:pPr>
+        <w:spacing w:line="360" w:lineRule="auto"/>
+        <w:ind w:left="420" w:hangingChars="200" w:hanging="420"/>
+        <w:rPr>
+          <w:rFonts w:hint="eastAsia"/>
+          <w:sz w:val="21"/>
+          <w:szCs w:val="21"/>
+        </w:rPr>
+      </w:pPr>
+      <w:r>
+        <w:rPr>
+          <w:sz w:val="21"/>
+          <w:szCs w:val="21"/>
+        </w:rPr>
+        <w:t>[6]刘玉洁.我国快递行业法律规制研究[D].烟台：烟台大学，2014</w:t>
+      </w:r>
+    </w:p>
+    <w:p>
+      <w:pPr>
+        <w:spacing w:line="360" w:lineRule="auto"/>
+        <w:ind w:left="420" w:hangingChars="200" w:hanging="420"/>
+        <w:rPr>
+          <w:rFonts w:hint="eastAsia"/>
+          <w:sz w:val="21"/>
+          <w:szCs w:val="21"/>
+        </w:rPr>
+      </w:pPr>
+      <w:r>
+        <w:rPr>
+          <w:sz w:val="21"/>
+          <w:szCs w:val="21"/>
+        </w:rPr>
+        <w:t>[</w:t>
+      </w:r>
+      <w:r>
+        <w:rPr>
+          <w:rFonts w:hint="eastAsia"/>
+          <w:sz w:val="21"/>
+          <w:szCs w:val="21"/>
+        </w:rPr>
+        <w:t>7</w:t>
+      </w:r>
+      <w:r>
+        <w:rPr>
+          <w:sz w:val="21"/>
+          <w:szCs w:val="21"/>
+        </w:rPr>
+        <w:t>] 二维码的概念与分类[EB/OL] http://www.netofthings.cn/Er Wei Ma/2013-11/106.html, 2013-11-09.</w:t>
+      </w:r>
+    </w:p>
+    <w:p>
+      <w:pPr>
+        <w:spacing w:line="360" w:lineRule="auto"/>
+        <w:ind w:left="420" w:hangingChars="200" w:hanging="420"/>
+        <w:rPr>
+          <w:sz w:val="21"/>
+          <w:szCs w:val="21"/>
+        </w:rPr>
+      </w:pPr>
+      <w:r>
+        <w:rPr>
+          <w:sz w:val="21"/>
+          <w:szCs w:val="21"/>
+        </w:rPr>
+        <w:t>[</w:t>
+      </w:r>
+      <w:r>
+        <w:rPr>
+          <w:rFonts w:hint="eastAsia"/>
+          <w:sz w:val="21"/>
+          <w:szCs w:val="21"/>
+        </w:rPr>
+        <w:t>8</w:t>
+      </w:r>
+      <w:r>
+        <w:rPr>
+          <w:sz w:val="21"/>
+          <w:szCs w:val="21"/>
+        </w:rPr>
+        <w:t xml:space="preserve">] 石智灵. 基于优化快递单的快递服务链再设计[D]. 无锡：江南大学（硕士学位论文），2016. </w:t>
+      </w:r>
+    </w:p>
+    <w:p>
+      <w:pPr>
+        <w:spacing w:line="360" w:lineRule="auto"/>
+        <w:ind w:left="420" w:hangingChars="200" w:hanging="420"/>
+        <w:rPr>
+          <w:sz w:val="21"/>
+          <w:szCs w:val="21"/>
+        </w:rPr>
+      </w:pPr>
+      <w:r>
+        <w:rPr>
+          <w:sz w:val="21"/>
+          <w:szCs w:val="21"/>
+        </w:rPr>
+        <w:t>[</w:t>
+      </w:r>
+      <w:r>
+        <w:rPr>
+          <w:rFonts w:hint="eastAsia"/>
+          <w:sz w:val="21"/>
+          <w:szCs w:val="21"/>
+        </w:rPr>
+        <w:t>9</w:t>
+      </w:r>
+      <w:r>
+        <w:rPr>
+          <w:sz w:val="21"/>
+          <w:szCs w:val="21"/>
+        </w:rPr>
+        <w:t xml:space="preserve">] 张诚，熊家祁. 快递实名制下保障信息安全的快递运营模式构建[J]. 物流工程与管理，2016(6):45-48. </w:t>
+      </w:r>
+    </w:p>
+    <w:p>
+      <w:pPr>
+        <w:spacing w:line="360" w:lineRule="auto"/>
+        <w:ind w:left="420" w:hangingChars="200" w:hanging="420"/>
+        <w:rPr>
+          <w:sz w:val="21"/>
+          <w:szCs w:val="21"/>
+        </w:rPr>
+      </w:pPr>
+      <w:r>
+        <w:rPr>
+          <w:sz w:val="21"/>
+          <w:szCs w:val="21"/>
+        </w:rPr>
+        <w:t>[</w:t>
+      </w:r>
+      <w:r>
+        <w:rPr>
+          <w:rFonts w:hint="eastAsia"/>
+          <w:sz w:val="21"/>
+          <w:szCs w:val="21"/>
+        </w:rPr>
+        <w:t>10</w:t>
+      </w:r>
+      <w:r>
+        <w:rPr>
+          <w:sz w:val="21"/>
+          <w:szCs w:val="21"/>
+        </w:rPr>
+        <w:t xml:space="preserve">] 佚名. JIS X0510-2004 二位符号. QR 编码. 基本规范[Z]. 2004. </w:t>
+      </w:r>
+    </w:p>
+    <w:p>
+      <w:pPr>
+        <w:spacing w:line="360" w:lineRule="auto"/>
+        <w:ind w:left="420" w:hangingChars="200" w:hanging="420"/>
+        <w:rPr>
+          <w:sz w:val="21"/>
+          <w:szCs w:val="21"/>
+        </w:rPr>
+      </w:pPr>
+      <w:r>
+        <w:rPr>
+          <w:sz w:val="21"/>
+          <w:szCs w:val="21"/>
+        </w:rPr>
+        <w:t>[</w:t>
+      </w:r>
+      <w:r>
+        <w:rPr>
+          <w:rFonts w:hint="eastAsia"/>
+          <w:sz w:val="21"/>
+          <w:szCs w:val="21"/>
+        </w:rPr>
+        <w:t>11</w:t>
+      </w:r>
+      <w:r>
+        <w:rPr>
+          <w:sz w:val="21"/>
+          <w:szCs w:val="21"/>
+        </w:rPr>
+        <w:t>] 吴少艾. 顺丰快递单的 QR 码设计与实现[D]. 西安：长安大学（硕士学位论文），2013.</w:t>
+      </w:r>
+    </w:p>
+    <w:p>
+      <w:pPr>
+        <w:spacing w:line="360" w:lineRule="auto"/>
+        <w:ind w:left="420" w:hangingChars="200" w:hanging="420"/>
+        <w:rPr>
+          <w:sz w:val="21"/>
+          <w:szCs w:val="21"/>
+        </w:rPr>
+      </w:pPr>
+      <w:r>
+        <w:rPr>
+          <w:sz w:val="21"/>
+          <w:szCs w:val="21"/>
+        </w:rPr>
+        <w:t>［1</w:t>
+      </w:r>
+      <w:r>
+        <w:rPr>
+          <w:rFonts w:hint="eastAsia"/>
+          <w:sz w:val="21"/>
+          <w:szCs w:val="21"/>
+        </w:rPr>
+        <w:t>2</w:t>
+      </w:r>
+      <w:r>
+        <w:rPr>
+          <w:sz w:val="21"/>
+          <w:szCs w:val="21"/>
+        </w:rPr>
+        <w:t xml:space="preserve">］ 席广亮，甄峰，汪侠，等. 南京市居民网络消费的影响因素及空 间特征［J］ . 地理研究，2014，33(2)：284 - 295. </w:t>
+      </w:r>
+    </w:p>
+    <w:p>
+      <w:pPr>
+        <w:spacing w:line="360" w:lineRule="auto"/>
+        <w:ind w:left="420" w:hangingChars="200" w:hanging="420"/>
+        <w:rPr>
+          <w:sz w:val="21"/>
+          <w:szCs w:val="21"/>
+        </w:rPr>
+      </w:pPr>
+      <w:r>
+        <w:rPr>
+          <w:sz w:val="21"/>
+          <w:szCs w:val="21"/>
+        </w:rPr>
+        <w:t>［</w:t>
+      </w:r>
+      <w:r>
+        <w:rPr>
+          <w:rFonts w:hint="eastAsia"/>
+          <w:sz w:val="21"/>
+          <w:szCs w:val="21"/>
+        </w:rPr>
+        <w:t>13</w:t>
+      </w:r>
+      <w:r>
+        <w:rPr>
+          <w:sz w:val="21"/>
+          <w:szCs w:val="21"/>
+        </w:rPr>
+        <w:t xml:space="preserve">］ Gibbs J，Kraemer K L，Dedrick J. Environment and policy factors shaping global e-commerce diffusion：a cross-country comparison［J］. Information Society，2003，19(1)： 5 - 18. </w:t>
+      </w:r>
+    </w:p>
+    <w:p>
+      <w:pPr>
+        <w:spacing w:line="360" w:lineRule="auto"/>
+        <w:ind w:left="420" w:hangingChars="200" w:hanging="420"/>
+        <w:rPr>
+          <w:sz w:val="21"/>
+          <w:szCs w:val="21"/>
+        </w:rPr>
+      </w:pPr>
+      <w:r>
+        <w:rPr>
+          <w:sz w:val="21"/>
+          <w:szCs w:val="21"/>
+        </w:rPr>
+        <w:t>［</w:t>
+      </w:r>
+      <w:r>
+        <w:rPr>
+          <w:rFonts w:hint="eastAsia"/>
+          <w:sz w:val="21"/>
+          <w:szCs w:val="21"/>
+        </w:rPr>
+        <w:t>14</w:t>
+      </w:r>
+      <w:r>
+        <w:rPr>
+          <w:sz w:val="21"/>
+          <w:szCs w:val="21"/>
+        </w:rPr>
+        <w:t xml:space="preserve">］ Javalgi R，Ramsey R. Strategic issues of e-commerce as an alternative global distribution system［J］. International Marketing Review，2001(4)：376 - 391. </w:t>
+      </w:r>
+    </w:p>
+    <w:p>
+      <w:pPr>
+        <w:spacing w:line="360" w:lineRule="auto"/>
+        <w:ind w:left="420" w:hangingChars="200" w:hanging="420"/>
+        <w:rPr>
+          <w:sz w:val="21"/>
+          <w:szCs w:val="21"/>
+        </w:rPr>
+      </w:pPr>
+      <w:r>
+        <w:rPr>
+          <w:sz w:val="21"/>
+          <w:szCs w:val="21"/>
+        </w:rPr>
+        <w:lastRenderedPageBreak/>
+        <w:t>［</w:t>
+      </w:r>
+      <w:r>
+        <w:rPr>
+          <w:rFonts w:hint="eastAsia"/>
+          <w:sz w:val="21"/>
+          <w:szCs w:val="21"/>
+        </w:rPr>
+        <w:t>15</w:t>
+      </w:r>
+      <w:r>
+        <w:rPr>
+          <w:sz w:val="21"/>
+          <w:szCs w:val="21"/>
+        </w:rPr>
+        <w:t xml:space="preserve">］ Currah A. Behind the web store：the organizational and spatial evolution of multichannel retailing in Toronto［J］. Environment and PlanningA，2002，34(8)： 1 411 - 1 442. </w:t>
+      </w:r>
+    </w:p>
+    <w:p>
+      <w:pPr>
+        <w:spacing w:line="360" w:lineRule="auto"/>
+        <w:rPr>
+          <w:sz w:val="21"/>
+          <w:szCs w:val="21"/>
+        </w:rPr>
+      </w:pPr>
+      <w:r>
+        <w:rPr>
+          <w:sz w:val="21"/>
+          <w:szCs w:val="21"/>
+        </w:rPr>
+        <w:t>［</w:t>
+      </w:r>
+      <w:r>
+        <w:rPr>
+          <w:rFonts w:hint="eastAsia"/>
+          <w:sz w:val="21"/>
+          <w:szCs w:val="21"/>
+        </w:rPr>
+        <w:t>16</w:t>
+      </w:r>
+      <w:r>
+        <w:rPr>
+          <w:sz w:val="21"/>
+          <w:szCs w:val="21"/>
+        </w:rPr>
+        <w:t xml:space="preserve">］ Boschma R A，Weltevreden J. An evolutionary perspective on internet adoption by retailers in the Netherlands［J］. Environment and PlanningA，2008，40(9)： 2 222 - 2 237. </w:t>
+      </w:r>
+    </w:p>
+    <w:p>
+      <w:pPr>
+        <w:spacing w:line="360" w:lineRule="auto"/>
+        <w:rPr>
+          <w:sz w:val="21"/>
+          <w:szCs w:val="21"/>
+        </w:rPr>
+      </w:pPr>
+    </w:p>
+    <w:p>
+      <w:pPr>
+        <w:spacing w:line="360" w:lineRule="auto"/>
+      </w:pPr>
+      <w:r>
+        <w:rPr>
+          <w:sz w:val="21"/>
+          <w:szCs w:val="21"/>
+        </w:rPr>
+        <w:t>[</w:t>
+      </w:r>
+      <w:r>
+        <w:rPr>
+          <w:rFonts w:hint="eastAsia"/>
+          <w:sz w:val="21"/>
+          <w:szCs w:val="21"/>
+        </w:rPr>
+        <w:t>17</w:t>
+      </w:r>
+      <w:r>
+        <w:rPr>
+          <w:sz w:val="21"/>
+          <w:szCs w:val="21"/>
+        </w:rPr>
+        <w:t>] 龚平</w:t>
+      </w:r>
+      <w:r>
+        <w:rPr>
+          <w:sz w:val="21"/>
+          <w:szCs w:val="21"/>
+        </w:rPr>
+        <w:t xml:space="preserve">. </w:t>
+      </w:r>
+      <w:r>
+        <w:rPr>
+          <w:sz w:val="21"/>
+          <w:szCs w:val="21"/>
+        </w:rPr>
+        <w:t>物流信息系统的研究与实践</w:t>
+      </w:r>
+      <w:r>
+        <w:rPr>
+          <w:sz w:val="21"/>
+          <w:szCs w:val="21"/>
+        </w:rPr>
+        <w:t>[D].</w:t>
+      </w:r>
+      <w:r>
+        <w:rPr>
+          <w:sz w:val="21"/>
+          <w:szCs w:val="21"/>
+        </w:rPr>
+        <w:t>武汉大学</w:t>
+      </w:r>
+      <w:r>
+        <w:rPr>
+          <w:sz w:val="21"/>
+          <w:szCs w:val="21"/>
+        </w:rPr>
+        <w:t xml:space="preserve">,2003. </w:t>
+      </w:r>
+      <w:r>
+        <w:rPr>
+          <w:sz w:val="21"/>
+          <w:szCs w:val="21"/>
+        </w:rPr>
+        <w:br/>
+        <w:t>[</w:t>
+      </w:r>
+      <w:r>
+        <w:rPr>
+          <w:rFonts w:hint="eastAsia"/>
+          <w:sz w:val="21"/>
+          <w:szCs w:val="21"/>
+        </w:rPr>
+        <w:t>18</w:t>
+      </w:r>
+      <w:r>
+        <w:rPr>
+          <w:sz w:val="21"/>
+          <w:szCs w:val="21"/>
+        </w:rPr>
+        <w:t>] 徐敏</w:t>
+      </w:r>
+      <w:r>
+        <w:rPr>
+          <w:sz w:val="21"/>
+          <w:szCs w:val="21"/>
+        </w:rPr>
+        <w:t xml:space="preserve">. </w:t>
+      </w:r>
+      <w:r>
+        <w:rPr>
+          <w:sz w:val="21"/>
+          <w:szCs w:val="21"/>
+        </w:rPr>
+        <w:t>现代物流信息系统解决方案及其实现技术</w:t>
+      </w:r>
+      <w:r>
+        <w:rPr>
+          <w:sz w:val="21"/>
+          <w:szCs w:val="21"/>
+        </w:rPr>
+        <w:t xml:space="preserve">[D]. </w:t>
+      </w:r>
+      <w:r>
+        <w:rPr>
+          <w:sz w:val="21"/>
+          <w:szCs w:val="21"/>
+        </w:rPr>
+        <w:t>西安电子科技大学</w:t>
+      </w:r>
+      <w:r>
+        <w:rPr>
+          <w:sz w:val="21"/>
+          <w:szCs w:val="21"/>
+        </w:rPr>
+        <w:t xml:space="preserve">, 2002. </w:t>
+      </w:r>
+      <w:r>
+        <w:rPr>
+          <w:sz w:val="21"/>
+          <w:szCs w:val="21"/>
+        </w:rPr>
+        <w:br/>
+        <w:t>[</w:t>
+      </w:r>
+      <w:r>
+        <w:rPr>
+          <w:rFonts w:hint="eastAsia"/>
+          <w:sz w:val="21"/>
+          <w:szCs w:val="21"/>
+        </w:rPr>
+        <w:t>19</w:t>
+      </w:r>
+      <w:r>
+        <w:rPr>
+          <w:sz w:val="21"/>
+          <w:szCs w:val="21"/>
+        </w:rPr>
+        <w:t xml:space="preserve">] 聂旭飞. 基于本体和规则的推理在物流中的应用研究[D]. 天津大学, 2007. </w:t>
+      </w:r>
+      <w:r>
+        <w:rPr>
+          <w:sz w:val="21"/>
+          <w:szCs w:val="21"/>
+        </w:rPr>
+        <w:br/>
+      </w:r>
+      <w:r>
+        <w:rPr>
+          <w:sz w:val="21"/>
+          <w:szCs w:val="21"/>
+        </w:rPr>
+        <w:t>[</w:t>
+      </w:r>
+      <w:r>
+        <w:rPr>
+          <w:rFonts w:hint="eastAsia"/>
+          <w:sz w:val="21"/>
+          <w:szCs w:val="21"/>
+        </w:rPr>
+        <w:t>20</w:t>
+      </w:r>
+      <w:r>
+        <w:rPr>
+          <w:sz w:val="21"/>
+          <w:szCs w:val="21"/>
+        </w:rPr>
+        <w:t>] 苏星晔</w:t>
+      </w:r>
+      <w:r>
+        <w:rPr>
+          <w:sz w:val="21"/>
+          <w:szCs w:val="21"/>
+        </w:rPr>
+        <w:t xml:space="preserve">, </w:t>
+      </w:r>
+      <w:r>
+        <w:rPr>
+          <w:sz w:val="21"/>
+          <w:szCs w:val="21"/>
+        </w:rPr>
+        <w:t>徐方南</w:t>
+      </w:r>
+      <w:r>
+        <w:rPr>
+          <w:sz w:val="21"/>
+          <w:szCs w:val="21"/>
+        </w:rPr>
+        <w:t xml:space="preserve">. </w:t>
+      </w:r>
+      <w:r>
+        <w:rPr>
+          <w:sz w:val="21"/>
+          <w:szCs w:val="21"/>
+        </w:rPr>
+        <w:t>统一身份认证技术研究</w:t>
+      </w:r>
+      <w:r>
+        <w:rPr>
+          <w:sz w:val="21"/>
+          <w:szCs w:val="21"/>
+        </w:rPr>
+        <w:t xml:space="preserve">[J]. </w:t>
+      </w:r>
+      <w:r>
+        <w:rPr>
+          <w:sz w:val="21"/>
+          <w:szCs w:val="21"/>
+        </w:rPr>
+        <w:t>中国新通信</w:t>
+      </w:r>
+      <w:r>
+        <w:rPr>
+          <w:sz w:val="21"/>
+          <w:szCs w:val="21"/>
+        </w:rPr>
+        <w:t xml:space="preserve">, 2015(2):58-58. </w:t>
+      </w:r>
+      <w:r>
+        <w:rPr>
+          <w:sz w:val="21"/>
+          <w:szCs w:val="21"/>
+        </w:rPr>
+        <w:br/>
+        <w:t>[</w:t>
+      </w:r>
+      <w:r>
+        <w:rPr>
+          <w:rFonts w:hint="eastAsia"/>
+          <w:sz w:val="21"/>
+          <w:szCs w:val="21"/>
+        </w:rPr>
+        <w:t>21</w:t>
+      </w:r>
+      <w:r>
+        <w:rPr>
+          <w:sz w:val="21"/>
+          <w:szCs w:val="21"/>
+        </w:rPr>
+        <w:t>] 黄清</w:t>
+      </w:r>
+      <w:r>
+        <w:rPr>
+          <w:sz w:val="21"/>
+          <w:szCs w:val="21"/>
+        </w:rPr>
+        <w:t xml:space="preserve">, </w:t>
+      </w:r>
+      <w:r>
+        <w:rPr>
+          <w:sz w:val="21"/>
+          <w:szCs w:val="21"/>
+        </w:rPr>
+        <w:t>胡蓉</w:t>
+      </w:r>
+      <w:r>
+        <w:rPr>
+          <w:sz w:val="21"/>
+          <w:szCs w:val="21"/>
+        </w:rPr>
+        <w:t>, Huang Qing,</w:t>
+      </w:r>
+      <w:r>
+        <w:rPr>
+          <w:sz w:val="21"/>
+          <w:szCs w:val="21"/>
+        </w:rPr>
+        <w:t>等</w:t>
+      </w:r>
+      <w:r>
+        <w:rPr>
+          <w:sz w:val="21"/>
+          <w:szCs w:val="21"/>
+        </w:rPr>
+        <w:t xml:space="preserve">. </w:t>
+      </w:r>
+      <w:r>
+        <w:rPr>
+          <w:sz w:val="21"/>
+          <w:szCs w:val="21"/>
+        </w:rPr>
+        <w:t>网络安全系统中的身份认证技术应用及其发展</w:t>
+      </w:r>
+      <w:r>
+        <w:rPr>
+          <w:sz w:val="21"/>
+          <w:szCs w:val="21"/>
+        </w:rPr>
+        <w:t xml:space="preserve">[J]. </w:t>
+      </w:r>
+      <w:r>
+        <w:rPr>
+          <w:sz w:val="21"/>
+          <w:szCs w:val="21"/>
+        </w:rPr>
+        <w:t>中国现代教育装备</w:t>
+      </w:r>
+      <w:r>
+        <w:rPr>
+          <w:sz w:val="21"/>
+          <w:szCs w:val="21"/>
+        </w:rPr>
+        <w:t>, 2007(1):69-70.</w:t>
+      </w:r>
+      <w:r>
+        <w:t xml:space="preserve"> </w:t>
+      </w:r>
+    </w:p>
+    <w:p>
+      <w:pPr>
+        <w:rPr>
+          <w:rFonts w:ascii="黑体" w:eastAsia="黑体" w:hAnsi="黑体"/>
+        </w:rPr>
+      </w:pPr>
     </w:p>
     <w:sectPr>
       <w:pgSz w:w="11906" w:h="16838"/>
@@ -5026,10 +4862,13 @@
   <w:style w:type="paragraph" w:default="1" w:styleId="a">
     <w:name w:val="Normal"/>
     <w:qFormat/>
-    <w:pPr>
-      <w:widowControl w:val="0"/>
-      <w:jc w:val="both"/>
-    </w:pPr>
+    <w:rsid w:val="00F62036"/>
+    <w:rPr>
+      <w:rFonts w:ascii="宋体" w:eastAsia="宋体" w:hAnsi="宋体" w:cs="宋体"/>
+      <w:kern w:val="0"/>
+      <w:sz w:val="24"/>
+      <w:szCs w:val="24"/>
+    </w:rPr>
   </w:style>
   <w:style w:type="paragraph" w:styleId="1">
     <w:name w:val="heading 1"/>
@@ -5045,7 +4884,7 @@
       <w:outlineLvl w:val="0"/>
     </w:pPr>
     <w:rPr>
-      <w:rFonts w:ascii="Times New Roman" w:eastAsia="宋体" w:hAnsi="Times New Roman" w:cs="Times New Roman"/>
+      <w:rFonts w:ascii="Times New Roman" w:hAnsi="Times New Roman" w:cs="Times New Roman"/>
       <w:b/>
       <w:bCs/>
       <w:kern w:val="44"/>
@@ -5148,7 +4987,6 @@
         <w:tab w:val="right" w:pos="8306"/>
       </w:tabs>
       <w:snapToGrid w:val="0"/>
-      <w:jc w:val="left"/>
     </w:pPr>
     <w:rPr>
       <w:sz w:val="18"/>
@@ -5183,16 +5021,8 @@
     <w:unhideWhenUsed/>
     <w:rsid w:val="005F2404"/>
     <w:pPr>
-      <w:widowControl/>
       <w:spacing w:before="100" w:beforeAutospacing="1" w:after="100" w:afterAutospacing="1"/>
-      <w:jc w:val="left"/>
     </w:pPr>
-    <w:rPr>
-      <w:rFonts w:ascii="宋体" w:eastAsia="宋体" w:hAnsi="宋体" w:cs="宋体"/>
-      <w:kern w:val="0"/>
-      <w:sz w:val="24"/>
-      <w:szCs w:val="24"/>
-    </w:rPr>
   </w:style>
   <w:style w:type="character" w:customStyle="1" w:styleId="10">
     <w:name w:val="标题 1 字符"/>
@@ -5501,7 +5331,7 @@
 </file>
 
 <file path=customXml/itemProps1.xml><?xml version="1.0" encoding="utf-8"?>
-<ds:datastoreItem xmlns:ds="http://schemas.openxmlformats.org/officeDocument/2006/customXml" ds:itemID="{97704841-2613-47C0-A7D8-C46623D9EEA1}">
+<ds:datastoreItem xmlns:ds="http://schemas.openxmlformats.org/officeDocument/2006/customXml" ds:itemID="{A925E17A-8C49-4A0A-A0B1-6DF798129283}">
   <ds:schemaRefs>
     <ds:schemaRef ds:uri="http://schemas.openxmlformats.org/officeDocument/2006/bibliography"/>
   </ds:schemaRefs>

</xml_diff>